<commit_message>
TS 6.1 -7.5 PP Tamil Pushed - 30/09/2021
</commit_message>
<xml_diff>
--- a/TS-Padam/TS-6.1/TS 6.1 Sanskrit Pada Paatam Corrections.docx
+++ b/TS-Padam/TS-6.1/TS 6.1 Sanskrit Pada Paatam Corrections.docx
@@ -1,6 +1,6 @@
 
 <file path=word/document.xml><?xml version="1.0" encoding="utf-8"?>
-<w:document xmlns:wpc="http://schemas.microsoft.com/office/word/2010/wordprocessingCanvas" xmlns:cx="http://schemas.microsoft.com/office/drawing/2014/chartex" xmlns:cx1="http://schemas.microsoft.com/office/drawing/2015/9/8/chartex" xmlns:mc="http://schemas.openxmlformats.org/markup-compatibility/2006" xmlns:o="urn:schemas-microsoft-com:office:office" xmlns:r="http://schemas.openxmlformats.org/officeDocument/2006/relationships" xmlns:m="http://schemas.openxmlformats.org/officeDocument/2006/math" xmlns:v="urn:schemas-microsoft-com:vml" xmlns:wp14="http://schemas.microsoft.com/office/word/2010/wordprocessingDrawing" xmlns:wp="http://schemas.openxmlformats.org/drawingml/2006/wordprocessingDrawing" xmlns:w10="urn:schemas-microsoft-com:office:word" xmlns:w="http://schemas.openxmlformats.org/wordprocessingml/2006/main" xmlns:w14="http://schemas.microsoft.com/office/word/2010/wordml" xmlns:w15="http://schemas.microsoft.com/office/word/2012/wordml" xmlns:w16se="http://schemas.microsoft.com/office/word/2015/wordml/symex" xmlns:wpg="http://schemas.microsoft.com/office/word/2010/wordprocessingGroup" xmlns:wpi="http://schemas.microsoft.com/office/word/2010/wordprocessingInk" xmlns:wne="http://schemas.microsoft.com/office/word/2006/wordml" xmlns:wps="http://schemas.microsoft.com/office/word/2010/wordprocessingShape" mc:Ignorable="w14 w15 w16se wp14">
+<w:document xmlns:wpc="http://schemas.microsoft.com/office/word/2010/wordprocessingCanvas" xmlns:cx="http://schemas.microsoft.com/office/drawing/2014/chartex" xmlns:cx1="http://schemas.microsoft.com/office/drawing/2015/9/8/chartex" xmlns:cx2="http://schemas.microsoft.com/office/drawing/2015/10/21/chartex" xmlns:cx3="http://schemas.microsoft.com/office/drawing/2016/5/9/chartex" xmlns:cx4="http://schemas.microsoft.com/office/drawing/2016/5/10/chartex" xmlns:cx5="http://schemas.microsoft.com/office/drawing/2016/5/11/chartex" xmlns:cx6="http://schemas.microsoft.com/office/drawing/2016/5/12/chartex" xmlns:cx7="http://schemas.microsoft.com/office/drawing/2016/5/13/chartex" xmlns:cx8="http://schemas.microsoft.com/office/drawing/2016/5/14/chartex" xmlns:mc="http://schemas.openxmlformats.org/markup-compatibility/2006" xmlns:aink="http://schemas.microsoft.com/office/drawing/2016/ink" xmlns:am3d="http://schemas.microsoft.com/office/drawing/2017/model3d" xmlns:o="urn:schemas-microsoft-com:office:office" xmlns:r="http://schemas.openxmlformats.org/officeDocument/2006/relationships" xmlns:m="http://schemas.openxmlformats.org/officeDocument/2006/math" xmlns:v="urn:schemas-microsoft-com:vml" xmlns:wp14="http://schemas.microsoft.com/office/word/2010/wordprocessingDrawing" xmlns:wp="http://schemas.openxmlformats.org/drawingml/2006/wordprocessingDrawing" xmlns:w10="urn:schemas-microsoft-com:office:word" xmlns:w="http://schemas.openxmlformats.org/wordprocessingml/2006/main" xmlns:w14="http://schemas.microsoft.com/office/word/2010/wordml" xmlns:w15="http://schemas.microsoft.com/office/word/2012/wordml" xmlns:w16cex="http://schemas.microsoft.com/office/word/2018/wordml/cex" xmlns:w16cid="http://schemas.microsoft.com/office/word/2016/wordml/cid" xmlns:w16="http://schemas.microsoft.com/office/word/2018/wordml" xmlns:w16sdtdh="http://schemas.microsoft.com/office/word/2020/wordml/sdtdatahash" xmlns:w16se="http://schemas.microsoft.com/office/word/2015/wordml/symex" xmlns:wpg="http://schemas.microsoft.com/office/word/2010/wordprocessingGroup" xmlns:wpi="http://schemas.microsoft.com/office/word/2010/wordprocessingInk" xmlns:wne="http://schemas.microsoft.com/office/word/2006/wordml" xmlns:wps="http://schemas.microsoft.com/office/word/2010/wordprocessingShape" mc:Ignorable="w14 w15 w16se w16cid w16 w16cex w16sdtdh wp14">
   <w:body>
     <w:p>
       <w:pPr>
@@ -13,7 +13,6 @@
           <w:u w:val="single"/>
         </w:rPr>
       </w:pPr>
-      <w:bookmarkStart w:id="0" w:name="_GoBack"/>
       <w:r>
         <w:rPr>
           <w:b/>
@@ -22,51 +21,7 @@
           <w:szCs w:val="32"/>
           <w:u w:val="single"/>
         </w:rPr>
-        <w:t xml:space="preserve">TS </w:t>
-      </w:r>
-      <w:proofErr w:type="spellStart"/>
-      <w:r>
-        <w:rPr>
-          <w:b/>
-          <w:bCs/>
-          <w:sz w:val="32"/>
-          <w:szCs w:val="32"/>
-          <w:u w:val="single"/>
-        </w:rPr>
-        <w:t>Pada</w:t>
-      </w:r>
-      <w:proofErr w:type="spellEnd"/>
-      <w:r>
-        <w:rPr>
-          <w:b/>
-          <w:bCs/>
-          <w:sz w:val="32"/>
-          <w:szCs w:val="32"/>
-          <w:u w:val="single"/>
-        </w:rPr>
-        <w:t xml:space="preserve"> </w:t>
-      </w:r>
-      <w:proofErr w:type="spellStart"/>
-      <w:r>
-        <w:rPr>
-          <w:b/>
-          <w:bCs/>
-          <w:sz w:val="32"/>
-          <w:szCs w:val="32"/>
-          <w:u w:val="single"/>
-        </w:rPr>
-        <w:t>Paatam</w:t>
-      </w:r>
-      <w:proofErr w:type="spellEnd"/>
-      <w:r>
-        <w:rPr>
-          <w:b/>
-          <w:bCs/>
-          <w:sz w:val="32"/>
-          <w:szCs w:val="32"/>
-          <w:u w:val="single"/>
-        </w:rPr>
-        <w:t xml:space="preserve"> – TS 6.1 </w:t>
+        <w:t xml:space="preserve">TS Pada Paatam – TS 6.1 </w:t>
       </w:r>
       <w:proofErr w:type="spellStart"/>
       <w:proofErr w:type="gramStart"/>
@@ -89,17 +44,7 @@
           <w:szCs w:val="32"/>
           <w:u w:val="single"/>
         </w:rPr>
-        <w:t xml:space="preserve">  </w:t>
-      </w:r>
-      <w:r>
-        <w:rPr>
-          <w:b/>
-          <w:bCs/>
-          <w:sz w:val="32"/>
-          <w:szCs w:val="32"/>
-          <w:u w:val="single"/>
-        </w:rPr>
-        <w:t>corrections</w:t>
+        <w:t xml:space="preserve">  corrections</w:t>
       </w:r>
       <w:proofErr w:type="gramEnd"/>
       <w:r>
@@ -175,6 +120,8 @@
             <w:pPr>
               <w:jc w:val="center"/>
               <w:rPr>
+                <w:b/>
+                <w:bCs/>
                 <w:sz w:val="32"/>
                 <w:szCs w:val="32"/>
                 <w:lang w:bidi="ta-IN"/>
@@ -182,6 +129,8 @@
             </w:pPr>
             <w:r>
               <w:rPr>
+                <w:b/>
+                <w:bCs/>
                 <w:sz w:val="32"/>
                 <w:szCs w:val="32"/>
                 <w:lang w:bidi="ta-IN"/>
@@ -193,6 +142,8 @@
             <w:pPr>
               <w:jc w:val="center"/>
               <w:rPr>
+                <w:b/>
+                <w:bCs/>
                 <w:sz w:val="32"/>
                 <w:szCs w:val="32"/>
                 <w:lang w:bidi="ta-IN"/>
@@ -200,6 +151,8 @@
             </w:pPr>
             <w:r>
               <w:rPr>
+                <w:b/>
+                <w:bCs/>
                 <w:sz w:val="32"/>
                 <w:szCs w:val="32"/>
                 <w:lang w:bidi="ta-IN"/>
@@ -223,6 +176,8 @@
             <w:pPr>
               <w:jc w:val="center"/>
               <w:rPr>
+                <w:b/>
+                <w:bCs/>
                 <w:sz w:val="32"/>
                 <w:szCs w:val="32"/>
                 <w:lang w:bidi="ta-IN"/>
@@ -230,6 +185,8 @@
             </w:pPr>
             <w:r>
               <w:rPr>
+                <w:b/>
+                <w:bCs/>
                 <w:sz w:val="32"/>
                 <w:szCs w:val="32"/>
                 <w:lang w:bidi="ta-IN"/>
@@ -254,6 +211,8 @@
               <w:ind w:right="-18"/>
               <w:jc w:val="center"/>
               <w:rPr>
+                <w:b/>
+                <w:bCs/>
                 <w:sz w:val="32"/>
                 <w:szCs w:val="32"/>
                 <w:lang w:bidi="ta-IN"/>
@@ -261,6 +220,8 @@
             </w:pPr>
             <w:r>
               <w:rPr>
+                <w:b/>
+                <w:bCs/>
                 <w:sz w:val="32"/>
                 <w:szCs w:val="32"/>
                 <w:lang w:bidi="ta-IN"/>
@@ -334,21 +295,8 @@
                 <w:szCs w:val="28"/>
                 <w:lang w:bidi="ta-IN"/>
               </w:rPr>
-              <w:t xml:space="preserve"> </w:t>
-            </w:r>
-            <w:proofErr w:type="spellStart"/>
-            <w:r>
-              <w:rPr>
-                <w:rFonts w:cs="Arial"/>
-                <w:b/>
-                <w:bCs/>
-                <w:sz w:val="28"/>
-                <w:szCs w:val="28"/>
-                <w:lang w:bidi="ta-IN"/>
-              </w:rPr>
-              <w:t>Padam</w:t>
-            </w:r>
-            <w:proofErr w:type="spellEnd"/>
+              <w:t xml:space="preserve"> Padam</w:t>
+            </w:r>
           </w:p>
           <w:p>
             <w:pPr>
@@ -364,7 +312,6 @@
                 <w:lang w:bidi="ta-IN"/>
               </w:rPr>
             </w:pPr>
-            <w:proofErr w:type="spellStart"/>
             <w:r>
               <w:rPr>
                 <w:b/>
@@ -372,17 +319,7 @@
                 <w:szCs w:val="28"/>
                 <w:lang w:bidi="ta-IN"/>
               </w:rPr>
-              <w:t>Padam</w:t>
-            </w:r>
-            <w:proofErr w:type="spellEnd"/>
-            <w:r>
-              <w:rPr>
-                <w:b/>
-                <w:sz w:val="28"/>
-                <w:szCs w:val="28"/>
-                <w:lang w:bidi="ta-IN"/>
-              </w:rPr>
-              <w:t xml:space="preserve"> No. 42</w:t>
+              <w:t>Padam No. 42</w:t>
             </w:r>
           </w:p>
           <w:p>
@@ -401,7 +338,6 @@
                 <w:lang w:bidi="ta-IN"/>
               </w:rPr>
             </w:pPr>
-            <w:proofErr w:type="spellStart"/>
             <w:r>
               <w:rPr>
                 <w:b/>
@@ -409,17 +345,7 @@
                 <w:szCs w:val="28"/>
                 <w:lang w:bidi="ta-IN"/>
               </w:rPr>
-              <w:t>Panchaati</w:t>
-            </w:r>
-            <w:proofErr w:type="spellEnd"/>
-            <w:r>
-              <w:rPr>
-                <w:b/>
-                <w:sz w:val="28"/>
-                <w:szCs w:val="28"/>
-                <w:lang w:bidi="ta-IN"/>
-              </w:rPr>
-              <w:t xml:space="preserve"> No. 75</w:t>
+              <w:t>Panchaati No. 75</w:t>
             </w:r>
           </w:p>
         </w:tc>
@@ -711,7 +637,6 @@
           </w:p>
         </w:tc>
       </w:tr>
-      <w:bookmarkEnd w:id="0"/>
     </w:tbl>
     <w:p>
       <w:pPr>
@@ -744,51 +669,7 @@
           <w:szCs w:val="32"/>
           <w:u w:val="single"/>
         </w:rPr>
-        <w:t xml:space="preserve">TS </w:t>
-      </w:r>
-      <w:proofErr w:type="spellStart"/>
-      <w:r>
-        <w:rPr>
-          <w:b/>
-          <w:bCs/>
-          <w:sz w:val="32"/>
-          <w:szCs w:val="32"/>
-          <w:u w:val="single"/>
-        </w:rPr>
-        <w:t>Pada</w:t>
-      </w:r>
-      <w:proofErr w:type="spellEnd"/>
-      <w:r>
-        <w:rPr>
-          <w:b/>
-          <w:bCs/>
-          <w:sz w:val="32"/>
-          <w:szCs w:val="32"/>
-          <w:u w:val="single"/>
-        </w:rPr>
-        <w:t xml:space="preserve"> </w:t>
-      </w:r>
-      <w:proofErr w:type="spellStart"/>
-      <w:r>
-        <w:rPr>
-          <w:b/>
-          <w:bCs/>
-          <w:sz w:val="32"/>
-          <w:szCs w:val="32"/>
-          <w:u w:val="single"/>
-        </w:rPr>
-        <w:t>Paatam</w:t>
-      </w:r>
-      <w:proofErr w:type="spellEnd"/>
-      <w:r>
-        <w:rPr>
-          <w:b/>
-          <w:bCs/>
-          <w:sz w:val="32"/>
-          <w:szCs w:val="32"/>
-          <w:u w:val="single"/>
-        </w:rPr>
-        <w:t xml:space="preserve"> – TS 6.1 Sanskrit co</w:t>
+        <w:t>TS Pada Paatam – TS 6.1 Sanskrit co</w:t>
       </w:r>
       <w:r>
         <w:rPr>
@@ -1003,20 +884,8 @@
                 <w:sz w:val="28"/>
                 <w:szCs w:val="28"/>
               </w:rPr>
-              <w:t xml:space="preserve"> - </w:t>
-            </w:r>
-            <w:proofErr w:type="spellStart"/>
-            <w:r>
-              <w:rPr>
-                <w:rFonts w:cs="Arial"/>
-                <w:b/>
-                <w:bCs/>
-                <w:sz w:val="28"/>
-                <w:szCs w:val="28"/>
-              </w:rPr>
-              <w:t>Padam</w:t>
-            </w:r>
-            <w:proofErr w:type="spellEnd"/>
+              <w:t xml:space="preserve"> - Padam</w:t>
+            </w:r>
           </w:p>
           <w:p>
             <w:pPr>
@@ -1031,23 +900,13 @@
                 <w:szCs w:val="28"/>
               </w:rPr>
             </w:pPr>
-            <w:proofErr w:type="spellStart"/>
-            <w:r>
-              <w:rPr>
-                <w:b/>
-                <w:sz w:val="28"/>
-                <w:szCs w:val="28"/>
-              </w:rPr>
-              <w:t>Padam</w:t>
-            </w:r>
-            <w:proofErr w:type="spellEnd"/>
-            <w:r>
-              <w:rPr>
-                <w:b/>
-                <w:sz w:val="28"/>
-                <w:szCs w:val="28"/>
-              </w:rPr>
-              <w:t xml:space="preserve"> No.</w:t>
+            <w:r>
+              <w:rPr>
+                <w:b/>
+                <w:sz w:val="28"/>
+                <w:szCs w:val="28"/>
+              </w:rPr>
+              <w:t>Padam No.</w:t>
             </w:r>
             <w:r>
               <w:rPr>
@@ -1073,23 +932,13 @@
                 <w:szCs w:val="28"/>
               </w:rPr>
             </w:pPr>
-            <w:proofErr w:type="spellStart"/>
-            <w:r>
-              <w:rPr>
-                <w:b/>
-                <w:sz w:val="28"/>
-                <w:szCs w:val="28"/>
-              </w:rPr>
-              <w:t>Panchaati</w:t>
-            </w:r>
-            <w:proofErr w:type="spellEnd"/>
-            <w:r>
-              <w:rPr>
-                <w:b/>
-                <w:sz w:val="28"/>
-                <w:szCs w:val="28"/>
-              </w:rPr>
-              <w:t xml:space="preserve"> No.</w:t>
+            <w:r>
+              <w:rPr>
+                <w:b/>
+                <w:sz w:val="28"/>
+                <w:szCs w:val="28"/>
+              </w:rPr>
+              <w:t>Panchaati No.</w:t>
             </w:r>
             <w:r>
               <w:rPr>
@@ -1615,20 +1464,8 @@
                 <w:sz w:val="28"/>
                 <w:szCs w:val="28"/>
               </w:rPr>
-              <w:t xml:space="preserve"> </w:t>
-            </w:r>
-            <w:proofErr w:type="spellStart"/>
-            <w:r>
-              <w:rPr>
-                <w:rFonts w:cs="Arial"/>
-                <w:b/>
-                <w:bCs/>
-                <w:sz w:val="28"/>
-                <w:szCs w:val="28"/>
-              </w:rPr>
-              <w:t>Vaakyam</w:t>
-            </w:r>
-            <w:proofErr w:type="spellEnd"/>
+              <w:t xml:space="preserve"> Vaakyam</w:t>
+            </w:r>
           </w:p>
           <w:p>
             <w:pPr>
@@ -1681,27 +1518,15 @@
                 <w:szCs w:val="28"/>
               </w:rPr>
             </w:pPr>
-            <w:proofErr w:type="spellStart"/>
-            <w:r>
-              <w:rPr>
-                <w:rFonts w:cs="Arial"/>
-                <w:b/>
-                <w:bCs/>
-                <w:sz w:val="28"/>
-                <w:szCs w:val="28"/>
-              </w:rPr>
-              <w:t>Panchaati</w:t>
-            </w:r>
-            <w:proofErr w:type="spellEnd"/>
-            <w:r>
-              <w:rPr>
-                <w:rFonts w:cs="Arial"/>
-                <w:b/>
-                <w:bCs/>
-                <w:sz w:val="28"/>
-                <w:szCs w:val="28"/>
-              </w:rPr>
-              <w:t xml:space="preserve"> No. 24</w:t>
+            <w:r>
+              <w:rPr>
+                <w:rFonts w:cs="Arial"/>
+                <w:b/>
+                <w:bCs/>
+                <w:sz w:val="28"/>
+                <w:szCs w:val="28"/>
+              </w:rPr>
+              <w:t>Panchaati No. 24</w:t>
             </w:r>
           </w:p>
         </w:tc>
@@ -1997,20 +1822,8 @@
                 <w:sz w:val="28"/>
                 <w:szCs w:val="28"/>
               </w:rPr>
-              <w:t xml:space="preserve"> </w:t>
-            </w:r>
-            <w:proofErr w:type="spellStart"/>
-            <w:r>
-              <w:rPr>
-                <w:rFonts w:cs="Arial"/>
-                <w:b/>
-                <w:bCs/>
-                <w:sz w:val="28"/>
-                <w:szCs w:val="28"/>
-              </w:rPr>
-              <w:t>Vaakyam</w:t>
-            </w:r>
-            <w:proofErr w:type="spellEnd"/>
+              <w:t xml:space="preserve"> Vaakyam</w:t>
+            </w:r>
           </w:p>
           <w:p>
             <w:pPr>
@@ -2053,27 +1866,15 @@
                 <w:szCs w:val="28"/>
               </w:rPr>
             </w:pPr>
-            <w:proofErr w:type="spellStart"/>
-            <w:r>
-              <w:rPr>
-                <w:rFonts w:cs="Arial"/>
-                <w:b/>
-                <w:bCs/>
-                <w:sz w:val="28"/>
-                <w:szCs w:val="28"/>
-              </w:rPr>
-              <w:t>Panchaati</w:t>
-            </w:r>
-            <w:proofErr w:type="spellEnd"/>
-            <w:r>
-              <w:rPr>
-                <w:rFonts w:cs="Arial"/>
-                <w:b/>
-                <w:bCs/>
-                <w:sz w:val="28"/>
-                <w:szCs w:val="28"/>
-              </w:rPr>
-              <w:t xml:space="preserve"> No. 34</w:t>
+            <w:r>
+              <w:rPr>
+                <w:rFonts w:cs="Arial"/>
+                <w:b/>
+                <w:bCs/>
+                <w:sz w:val="28"/>
+                <w:szCs w:val="28"/>
+              </w:rPr>
+              <w:t>Panchaati No. 34</w:t>
             </w:r>
           </w:p>
         </w:tc>
@@ -2363,25 +2164,7 @@
                 <w:sz w:val="28"/>
                 <w:szCs w:val="28"/>
               </w:rPr>
-              <w:t xml:space="preserve">(extra </w:t>
-            </w:r>
-            <w:proofErr w:type="spellStart"/>
-            <w:r>
-              <w:rPr>
-                <w:rFonts w:cs="Arial"/>
-                <w:sz w:val="28"/>
-                <w:szCs w:val="28"/>
-              </w:rPr>
-              <w:t>anudAttam</w:t>
-            </w:r>
-            <w:proofErr w:type="spellEnd"/>
-            <w:r>
-              <w:rPr>
-                <w:rFonts w:cs="Arial"/>
-                <w:sz w:val="28"/>
-                <w:szCs w:val="28"/>
-              </w:rPr>
-              <w:t xml:space="preserve"> </w:t>
+              <w:t xml:space="preserve">(extra anudAttam </w:t>
             </w:r>
             <w:r>
               <w:rPr>
@@ -2461,20 +2244,8 @@
                 <w:sz w:val="28"/>
                 <w:szCs w:val="28"/>
               </w:rPr>
-              <w:t xml:space="preserve"> </w:t>
-            </w:r>
-            <w:proofErr w:type="spellStart"/>
-            <w:r>
-              <w:rPr>
-                <w:rFonts w:cs="Arial"/>
-                <w:b/>
-                <w:bCs/>
-                <w:sz w:val="28"/>
-                <w:szCs w:val="28"/>
-              </w:rPr>
-              <w:t>Vaakyam</w:t>
-            </w:r>
-            <w:proofErr w:type="spellEnd"/>
+              <w:t xml:space="preserve"> Vaakyam</w:t>
+            </w:r>
           </w:p>
           <w:p>
             <w:pPr>
@@ -2527,27 +2298,15 @@
                 <w:szCs w:val="28"/>
               </w:rPr>
             </w:pPr>
-            <w:proofErr w:type="spellStart"/>
-            <w:r>
-              <w:rPr>
-                <w:rFonts w:cs="Arial"/>
-                <w:b/>
-                <w:bCs/>
-                <w:sz w:val="28"/>
-                <w:szCs w:val="28"/>
-              </w:rPr>
-              <w:t>Panchaati</w:t>
-            </w:r>
-            <w:proofErr w:type="spellEnd"/>
-            <w:r>
-              <w:rPr>
-                <w:rFonts w:cs="Arial"/>
-                <w:b/>
-                <w:bCs/>
-                <w:sz w:val="28"/>
-                <w:szCs w:val="28"/>
-              </w:rPr>
-              <w:t xml:space="preserve"> No. 36</w:t>
+            <w:r>
+              <w:rPr>
+                <w:rFonts w:cs="Arial"/>
+                <w:b/>
+                <w:bCs/>
+                <w:sz w:val="28"/>
+                <w:szCs w:val="28"/>
+              </w:rPr>
+              <w:t>Panchaati No. 36</w:t>
             </w:r>
           </w:p>
         </w:tc>
@@ -2865,20 +2624,8 @@
                 <w:sz w:val="28"/>
                 <w:szCs w:val="28"/>
               </w:rPr>
-              <w:t xml:space="preserve">.3 - </w:t>
-            </w:r>
-            <w:proofErr w:type="spellStart"/>
-            <w:r>
-              <w:rPr>
-                <w:rFonts w:cs="Arial"/>
-                <w:b/>
-                <w:bCs/>
-                <w:sz w:val="28"/>
-                <w:szCs w:val="28"/>
-              </w:rPr>
-              <w:t>Padam</w:t>
-            </w:r>
-            <w:proofErr w:type="spellEnd"/>
+              <w:t>.3 - Padam</w:t>
+            </w:r>
           </w:p>
           <w:p>
             <w:pPr>
@@ -2895,27 +2642,15 @@
                 <w:szCs w:val="28"/>
               </w:rPr>
             </w:pPr>
-            <w:proofErr w:type="spellStart"/>
-            <w:r>
-              <w:rPr>
-                <w:rFonts w:cs="Arial"/>
-                <w:b/>
-                <w:bCs/>
-                <w:sz w:val="28"/>
-                <w:szCs w:val="28"/>
-              </w:rPr>
-              <w:t>Padam</w:t>
-            </w:r>
-            <w:proofErr w:type="spellEnd"/>
-            <w:r>
-              <w:rPr>
-                <w:rFonts w:cs="Arial"/>
-                <w:b/>
-                <w:bCs/>
-                <w:sz w:val="28"/>
-                <w:szCs w:val="28"/>
-              </w:rPr>
-              <w:t xml:space="preserve"> No.</w:t>
+            <w:r>
+              <w:rPr>
+                <w:rFonts w:cs="Arial"/>
+                <w:b/>
+                <w:bCs/>
+                <w:sz w:val="28"/>
+                <w:szCs w:val="28"/>
+              </w:rPr>
+              <w:t>Padam No.</w:t>
             </w:r>
             <w:r>
               <w:rPr>
@@ -2943,27 +2678,15 @@
                 <w:szCs w:val="28"/>
               </w:rPr>
             </w:pPr>
-            <w:proofErr w:type="spellStart"/>
-            <w:r>
-              <w:rPr>
-                <w:rFonts w:cs="Arial"/>
-                <w:b/>
-                <w:bCs/>
-                <w:sz w:val="28"/>
-                <w:szCs w:val="28"/>
-              </w:rPr>
-              <w:t>Panchaati</w:t>
-            </w:r>
-            <w:proofErr w:type="spellEnd"/>
-            <w:r>
-              <w:rPr>
-                <w:rFonts w:cs="Arial"/>
-                <w:b/>
-                <w:bCs/>
-                <w:sz w:val="28"/>
-                <w:szCs w:val="28"/>
-              </w:rPr>
-              <w:t xml:space="preserve"> No.</w:t>
+            <w:r>
+              <w:rPr>
+                <w:rFonts w:cs="Arial"/>
+                <w:b/>
+                <w:bCs/>
+                <w:sz w:val="28"/>
+                <w:szCs w:val="28"/>
+              </w:rPr>
+              <w:t>Panchaati No.</w:t>
             </w:r>
             <w:r>
               <w:rPr>
@@ -3525,7 +3248,6 @@
               </w:rPr>
               <w:t xml:space="preserve"> - </w:t>
             </w:r>
-            <w:proofErr w:type="spellStart"/>
             <w:r>
               <w:rPr>
                 <w:rFonts w:cs="Arial"/>
@@ -3536,7 +3258,6 @@
               </w:rPr>
               <w:t>Vaakyam</w:t>
             </w:r>
-            <w:proofErr w:type="spellEnd"/>
           </w:p>
           <w:p>
             <w:pPr>
@@ -3599,27 +3320,15 @@
                 <w:szCs w:val="28"/>
               </w:rPr>
             </w:pPr>
-            <w:proofErr w:type="spellStart"/>
-            <w:r>
-              <w:rPr>
-                <w:rFonts w:cs="Arial"/>
-                <w:b/>
-                <w:bCs/>
-                <w:sz w:val="28"/>
-                <w:szCs w:val="28"/>
-              </w:rPr>
-              <w:t>Panchaati</w:t>
-            </w:r>
-            <w:proofErr w:type="spellEnd"/>
-            <w:r>
-              <w:rPr>
-                <w:rFonts w:cs="Arial"/>
-                <w:b/>
-                <w:bCs/>
-                <w:sz w:val="28"/>
-                <w:szCs w:val="28"/>
-              </w:rPr>
-              <w:t xml:space="preserve"> No.</w:t>
+            <w:r>
+              <w:rPr>
+                <w:rFonts w:cs="Arial"/>
+                <w:b/>
+                <w:bCs/>
+                <w:sz w:val="28"/>
+                <w:szCs w:val="28"/>
+              </w:rPr>
+              <w:t>Panchaati No.</w:t>
             </w:r>
             <w:r>
               <w:rPr>
@@ -3969,20 +3678,8 @@
                 <w:sz w:val="28"/>
                 <w:szCs w:val="28"/>
               </w:rPr>
-              <w:t xml:space="preserve"> - </w:t>
-            </w:r>
-            <w:proofErr w:type="spellStart"/>
-            <w:r>
-              <w:rPr>
-                <w:rFonts w:cs="Arial"/>
-                <w:b/>
-                <w:bCs/>
-                <w:sz w:val="28"/>
-                <w:szCs w:val="28"/>
-              </w:rPr>
-              <w:t>Padam</w:t>
-            </w:r>
-            <w:proofErr w:type="spellEnd"/>
+              <w:t xml:space="preserve"> - Padam</w:t>
+            </w:r>
           </w:p>
           <w:p>
             <w:pPr>
@@ -3999,27 +3696,15 @@
                 <w:szCs w:val="28"/>
               </w:rPr>
             </w:pPr>
-            <w:proofErr w:type="spellStart"/>
-            <w:r>
-              <w:rPr>
-                <w:rFonts w:cs="Arial"/>
-                <w:b/>
-                <w:bCs/>
-                <w:sz w:val="28"/>
-                <w:szCs w:val="28"/>
-              </w:rPr>
-              <w:t>Padam</w:t>
-            </w:r>
-            <w:proofErr w:type="spellEnd"/>
-            <w:r>
-              <w:rPr>
-                <w:rFonts w:cs="Arial"/>
-                <w:b/>
-                <w:bCs/>
-                <w:sz w:val="28"/>
-                <w:szCs w:val="28"/>
-              </w:rPr>
-              <w:t xml:space="preserve"> No.</w:t>
+            <w:r>
+              <w:rPr>
+                <w:rFonts w:cs="Arial"/>
+                <w:b/>
+                <w:bCs/>
+                <w:sz w:val="28"/>
+                <w:szCs w:val="28"/>
+              </w:rPr>
+              <w:t>Padam No.</w:t>
             </w:r>
             <w:r>
               <w:rPr>
@@ -4047,27 +3732,15 @@
                 <w:szCs w:val="28"/>
               </w:rPr>
             </w:pPr>
-            <w:proofErr w:type="spellStart"/>
-            <w:r>
-              <w:rPr>
-                <w:rFonts w:cs="Arial"/>
-                <w:b/>
-                <w:bCs/>
-                <w:sz w:val="28"/>
-                <w:szCs w:val="28"/>
-              </w:rPr>
-              <w:t>Panchaati</w:t>
-            </w:r>
-            <w:proofErr w:type="spellEnd"/>
-            <w:r>
-              <w:rPr>
-                <w:rFonts w:cs="Arial"/>
-                <w:b/>
-                <w:bCs/>
-                <w:sz w:val="28"/>
-                <w:szCs w:val="28"/>
-              </w:rPr>
-              <w:t xml:space="preserve"> No.</w:t>
+            <w:r>
+              <w:rPr>
+                <w:rFonts w:cs="Arial"/>
+                <w:b/>
+                <w:bCs/>
+                <w:sz w:val="28"/>
+                <w:szCs w:val="28"/>
+              </w:rPr>
+              <w:t>Panchaati No.</w:t>
             </w:r>
             <w:r>
               <w:rPr>
@@ -4541,20 +4214,8 @@
                 <w:sz w:val="28"/>
                 <w:szCs w:val="28"/>
               </w:rPr>
-              <w:t xml:space="preserve"> - </w:t>
-            </w:r>
-            <w:proofErr w:type="spellStart"/>
-            <w:r>
-              <w:rPr>
-                <w:rFonts w:cs="Arial"/>
-                <w:b/>
-                <w:bCs/>
-                <w:sz w:val="28"/>
-                <w:szCs w:val="28"/>
-              </w:rPr>
-              <w:t>Padam</w:t>
-            </w:r>
-            <w:proofErr w:type="spellEnd"/>
+              <w:t xml:space="preserve"> - Padam</w:t>
+            </w:r>
           </w:p>
           <w:p>
             <w:pPr>
@@ -4571,27 +4232,15 @@
                 <w:szCs w:val="28"/>
               </w:rPr>
             </w:pPr>
-            <w:proofErr w:type="spellStart"/>
-            <w:r>
-              <w:rPr>
-                <w:rFonts w:cs="Arial"/>
-                <w:b/>
-                <w:bCs/>
-                <w:sz w:val="28"/>
-                <w:szCs w:val="28"/>
-              </w:rPr>
-              <w:t>Padam</w:t>
-            </w:r>
-            <w:proofErr w:type="spellEnd"/>
-            <w:r>
-              <w:rPr>
-                <w:rFonts w:cs="Arial"/>
-                <w:b/>
-                <w:bCs/>
-                <w:sz w:val="28"/>
-                <w:szCs w:val="28"/>
-              </w:rPr>
-              <w:t xml:space="preserve"> No.</w:t>
+            <w:r>
+              <w:rPr>
+                <w:rFonts w:cs="Arial"/>
+                <w:b/>
+                <w:bCs/>
+                <w:sz w:val="28"/>
+                <w:szCs w:val="28"/>
+              </w:rPr>
+              <w:t>Padam No.</w:t>
             </w:r>
             <w:r>
               <w:rPr>
@@ -4619,27 +4268,15 @@
                 <w:szCs w:val="28"/>
               </w:rPr>
             </w:pPr>
-            <w:proofErr w:type="spellStart"/>
-            <w:r>
-              <w:rPr>
-                <w:rFonts w:cs="Arial"/>
-                <w:b/>
-                <w:bCs/>
-                <w:sz w:val="28"/>
-                <w:szCs w:val="28"/>
-              </w:rPr>
-              <w:t>Panchaati</w:t>
-            </w:r>
-            <w:proofErr w:type="spellEnd"/>
-            <w:r>
-              <w:rPr>
-                <w:rFonts w:cs="Arial"/>
-                <w:b/>
-                <w:bCs/>
-                <w:sz w:val="28"/>
-                <w:szCs w:val="28"/>
-              </w:rPr>
-              <w:t xml:space="preserve"> No.</w:t>
+            <w:r>
+              <w:rPr>
+                <w:rFonts w:cs="Arial"/>
+                <w:b/>
+                <w:bCs/>
+                <w:sz w:val="28"/>
+                <w:szCs w:val="28"/>
+              </w:rPr>
+              <w:t>Panchaati No.</w:t>
             </w:r>
             <w:r>
               <w:rPr>
@@ -5158,20 +4795,8 @@
                 <w:sz w:val="28"/>
                 <w:szCs w:val="28"/>
               </w:rPr>
-              <w:t xml:space="preserve"> - </w:t>
-            </w:r>
-            <w:proofErr w:type="spellStart"/>
-            <w:r>
-              <w:rPr>
-                <w:rFonts w:cs="Arial"/>
-                <w:b/>
-                <w:bCs/>
-                <w:sz w:val="28"/>
-                <w:szCs w:val="28"/>
-              </w:rPr>
-              <w:t>Padam</w:t>
-            </w:r>
-            <w:proofErr w:type="spellEnd"/>
+              <w:t xml:space="preserve"> - Padam</w:t>
+            </w:r>
           </w:p>
           <w:p>
             <w:pPr>
@@ -5188,27 +4813,15 @@
                 <w:szCs w:val="28"/>
               </w:rPr>
             </w:pPr>
-            <w:proofErr w:type="spellStart"/>
-            <w:r>
-              <w:rPr>
-                <w:rFonts w:cs="Arial"/>
-                <w:b/>
-                <w:bCs/>
-                <w:sz w:val="28"/>
-                <w:szCs w:val="28"/>
-              </w:rPr>
-              <w:t>Padam</w:t>
-            </w:r>
-            <w:proofErr w:type="spellEnd"/>
-            <w:r>
-              <w:rPr>
-                <w:rFonts w:cs="Arial"/>
-                <w:b/>
-                <w:bCs/>
-                <w:sz w:val="28"/>
-                <w:szCs w:val="28"/>
-              </w:rPr>
-              <w:t xml:space="preserve"> No.</w:t>
+            <w:r>
+              <w:rPr>
+                <w:rFonts w:cs="Arial"/>
+                <w:b/>
+                <w:bCs/>
+                <w:sz w:val="28"/>
+                <w:szCs w:val="28"/>
+              </w:rPr>
+              <w:t>Padam No.</w:t>
             </w:r>
             <w:r>
               <w:rPr>
@@ -5236,27 +4849,15 @@
                 <w:szCs w:val="28"/>
               </w:rPr>
             </w:pPr>
-            <w:proofErr w:type="spellStart"/>
-            <w:r>
-              <w:rPr>
-                <w:rFonts w:cs="Arial"/>
-                <w:b/>
-                <w:bCs/>
-                <w:sz w:val="28"/>
-                <w:szCs w:val="28"/>
-              </w:rPr>
-              <w:t>Panchaati</w:t>
-            </w:r>
-            <w:proofErr w:type="spellEnd"/>
-            <w:r>
-              <w:rPr>
-                <w:rFonts w:cs="Arial"/>
-                <w:b/>
-                <w:bCs/>
-                <w:sz w:val="28"/>
-                <w:szCs w:val="28"/>
-              </w:rPr>
-              <w:t xml:space="preserve"> No.</w:t>
+            <w:r>
+              <w:rPr>
+                <w:rFonts w:cs="Arial"/>
+                <w:b/>
+                <w:bCs/>
+                <w:sz w:val="28"/>
+                <w:szCs w:val="28"/>
+              </w:rPr>
+              <w:t>Panchaati No.</w:t>
             </w:r>
             <w:r>
               <w:rPr>
@@ -5657,20 +5258,8 @@
                 <w:sz w:val="28"/>
                 <w:szCs w:val="28"/>
               </w:rPr>
-              <w:t xml:space="preserve"> - </w:t>
-            </w:r>
-            <w:proofErr w:type="spellStart"/>
-            <w:r>
-              <w:rPr>
-                <w:rFonts w:cs="Arial"/>
-                <w:b/>
-                <w:bCs/>
-                <w:sz w:val="28"/>
-                <w:szCs w:val="28"/>
-              </w:rPr>
-              <w:t>Padam</w:t>
-            </w:r>
-            <w:proofErr w:type="spellEnd"/>
+              <w:t xml:space="preserve"> - Padam</w:t>
+            </w:r>
           </w:p>
           <w:p>
             <w:pPr>
@@ -5687,27 +5276,15 @@
                 <w:szCs w:val="28"/>
               </w:rPr>
             </w:pPr>
-            <w:proofErr w:type="spellStart"/>
-            <w:r>
-              <w:rPr>
-                <w:rFonts w:cs="Arial"/>
-                <w:b/>
-                <w:bCs/>
-                <w:sz w:val="28"/>
-                <w:szCs w:val="28"/>
-              </w:rPr>
-              <w:t>Padam</w:t>
-            </w:r>
-            <w:proofErr w:type="spellEnd"/>
-            <w:r>
-              <w:rPr>
-                <w:rFonts w:cs="Arial"/>
-                <w:b/>
-                <w:bCs/>
-                <w:sz w:val="28"/>
-                <w:szCs w:val="28"/>
-              </w:rPr>
-              <w:t xml:space="preserve"> No.</w:t>
+            <w:r>
+              <w:rPr>
+                <w:rFonts w:cs="Arial"/>
+                <w:b/>
+                <w:bCs/>
+                <w:sz w:val="28"/>
+                <w:szCs w:val="28"/>
+              </w:rPr>
+              <w:t>Padam No.</w:t>
             </w:r>
             <w:r>
               <w:rPr>
@@ -5735,27 +5312,15 @@
                 <w:szCs w:val="28"/>
               </w:rPr>
             </w:pPr>
-            <w:proofErr w:type="spellStart"/>
-            <w:r>
-              <w:rPr>
-                <w:rFonts w:cs="Arial"/>
-                <w:b/>
-                <w:bCs/>
-                <w:sz w:val="28"/>
-                <w:szCs w:val="28"/>
-              </w:rPr>
-              <w:t>Panchaati</w:t>
-            </w:r>
-            <w:proofErr w:type="spellEnd"/>
-            <w:r>
-              <w:rPr>
-                <w:rFonts w:cs="Arial"/>
-                <w:b/>
-                <w:bCs/>
-                <w:sz w:val="28"/>
-                <w:szCs w:val="28"/>
-              </w:rPr>
-              <w:t xml:space="preserve"> No.</w:t>
+            <w:r>
+              <w:rPr>
+                <w:rFonts w:cs="Arial"/>
+                <w:b/>
+                <w:bCs/>
+                <w:sz w:val="28"/>
+                <w:szCs w:val="28"/>
+              </w:rPr>
+              <w:t>Panchaati No.</w:t>
             </w:r>
             <w:r>
               <w:rPr>
@@ -6193,20 +5758,8 @@
                 <w:sz w:val="28"/>
                 <w:szCs w:val="28"/>
               </w:rPr>
-              <w:t xml:space="preserve"> </w:t>
-            </w:r>
-            <w:proofErr w:type="spellStart"/>
-            <w:r>
-              <w:rPr>
-                <w:rFonts w:cs="Arial"/>
-                <w:b/>
-                <w:bCs/>
-                <w:sz w:val="28"/>
-                <w:szCs w:val="28"/>
-              </w:rPr>
-              <w:t>Vaakyam</w:t>
-            </w:r>
-            <w:proofErr w:type="spellEnd"/>
+              <w:t xml:space="preserve"> Vaakyam</w:t>
+            </w:r>
           </w:p>
           <w:p>
             <w:pPr>
@@ -6249,27 +5802,15 @@
                 <w:szCs w:val="28"/>
               </w:rPr>
             </w:pPr>
-            <w:proofErr w:type="spellStart"/>
-            <w:r>
-              <w:rPr>
-                <w:rFonts w:cs="Arial"/>
-                <w:b/>
-                <w:bCs/>
-                <w:sz w:val="28"/>
-                <w:szCs w:val="28"/>
-              </w:rPr>
-              <w:t>Panchaati</w:t>
-            </w:r>
-            <w:proofErr w:type="spellEnd"/>
-            <w:r>
-              <w:rPr>
-                <w:rFonts w:cs="Arial"/>
-                <w:b/>
-                <w:bCs/>
-                <w:sz w:val="28"/>
-                <w:szCs w:val="28"/>
-              </w:rPr>
-              <w:t xml:space="preserve"> No. 64</w:t>
+            <w:r>
+              <w:rPr>
+                <w:rFonts w:cs="Arial"/>
+                <w:b/>
+                <w:bCs/>
+                <w:sz w:val="28"/>
+                <w:szCs w:val="28"/>
+              </w:rPr>
+              <w:t>Panchaati No. 64</w:t>
             </w:r>
           </w:p>
         </w:tc>
@@ -6527,20 +6068,8 @@
                 <w:sz w:val="28"/>
                 <w:szCs w:val="28"/>
               </w:rPr>
-              <w:t xml:space="preserve"> </w:t>
-            </w:r>
-            <w:proofErr w:type="spellStart"/>
-            <w:r>
-              <w:rPr>
-                <w:rFonts w:cs="Arial"/>
-                <w:b/>
-                <w:bCs/>
-                <w:sz w:val="28"/>
-                <w:szCs w:val="28"/>
-              </w:rPr>
-              <w:t>Vaakyam</w:t>
-            </w:r>
-            <w:proofErr w:type="spellEnd"/>
+              <w:t xml:space="preserve"> Vaakyam</w:t>
+            </w:r>
           </w:p>
           <w:p>
             <w:pPr>
@@ -6593,27 +6122,15 @@
                 <w:szCs w:val="28"/>
               </w:rPr>
             </w:pPr>
-            <w:proofErr w:type="spellStart"/>
-            <w:r>
-              <w:rPr>
-                <w:rFonts w:cs="Arial"/>
-                <w:b/>
-                <w:bCs/>
-                <w:sz w:val="28"/>
-                <w:szCs w:val="28"/>
-              </w:rPr>
-              <w:t>Panchaati</w:t>
-            </w:r>
-            <w:proofErr w:type="spellEnd"/>
-            <w:r>
-              <w:rPr>
-                <w:rFonts w:cs="Arial"/>
-                <w:b/>
-                <w:bCs/>
-                <w:sz w:val="28"/>
-                <w:szCs w:val="28"/>
-              </w:rPr>
-              <w:t xml:space="preserve"> No. 68</w:t>
+            <w:r>
+              <w:rPr>
+                <w:rFonts w:cs="Arial"/>
+                <w:b/>
+                <w:bCs/>
+                <w:sz w:val="28"/>
+                <w:szCs w:val="28"/>
+              </w:rPr>
+              <w:t>Panchaati No. 68</w:t>
             </w:r>
           </w:p>
         </w:tc>
@@ -6962,20 +6479,8 @@
                 <w:sz w:val="28"/>
                 <w:szCs w:val="28"/>
               </w:rPr>
-              <w:t xml:space="preserve">.3 - </w:t>
-            </w:r>
-            <w:proofErr w:type="spellStart"/>
-            <w:r>
-              <w:rPr>
-                <w:rFonts w:cs="Arial"/>
-                <w:b/>
-                <w:bCs/>
-                <w:sz w:val="28"/>
-                <w:szCs w:val="28"/>
-              </w:rPr>
-              <w:t>Padam</w:t>
-            </w:r>
-            <w:proofErr w:type="spellEnd"/>
+              <w:t>.3 - Padam</w:t>
+            </w:r>
           </w:p>
           <w:p>
             <w:pPr>
@@ -6992,27 +6497,15 @@
                 <w:szCs w:val="28"/>
               </w:rPr>
             </w:pPr>
-            <w:proofErr w:type="spellStart"/>
-            <w:r>
-              <w:rPr>
-                <w:rFonts w:cs="Arial"/>
-                <w:b/>
-                <w:bCs/>
-                <w:sz w:val="28"/>
-                <w:szCs w:val="28"/>
-              </w:rPr>
-              <w:t>Padam</w:t>
-            </w:r>
-            <w:proofErr w:type="spellEnd"/>
-            <w:r>
-              <w:rPr>
-                <w:rFonts w:cs="Arial"/>
-                <w:b/>
-                <w:bCs/>
-                <w:sz w:val="28"/>
-                <w:szCs w:val="28"/>
-              </w:rPr>
-              <w:t xml:space="preserve"> No.</w:t>
+            <w:r>
+              <w:rPr>
+                <w:rFonts w:cs="Arial"/>
+                <w:b/>
+                <w:bCs/>
+                <w:sz w:val="28"/>
+                <w:szCs w:val="28"/>
+              </w:rPr>
+              <w:t>Padam No.</w:t>
             </w:r>
             <w:r>
               <w:rPr>
@@ -7040,27 +6533,15 @@
                 <w:szCs w:val="28"/>
               </w:rPr>
             </w:pPr>
-            <w:proofErr w:type="spellStart"/>
-            <w:r>
-              <w:rPr>
-                <w:rFonts w:cs="Arial"/>
-                <w:b/>
-                <w:bCs/>
-                <w:sz w:val="28"/>
-                <w:szCs w:val="28"/>
-              </w:rPr>
-              <w:t>Panchaati</w:t>
-            </w:r>
-            <w:proofErr w:type="spellEnd"/>
-            <w:r>
-              <w:rPr>
-                <w:rFonts w:cs="Arial"/>
-                <w:b/>
-                <w:bCs/>
-                <w:sz w:val="28"/>
-                <w:szCs w:val="28"/>
-              </w:rPr>
-              <w:t xml:space="preserve"> No.</w:t>
+            <w:r>
+              <w:rPr>
+                <w:rFonts w:cs="Arial"/>
+                <w:b/>
+                <w:bCs/>
+                <w:sz w:val="28"/>
+                <w:szCs w:val="28"/>
+              </w:rPr>
+              <w:t>Panchaati No.</w:t>
             </w:r>
             <w:r>
               <w:rPr>
@@ -7374,20 +6855,8 @@
                 <w:sz w:val="28"/>
                 <w:szCs w:val="28"/>
               </w:rPr>
-              <w:t xml:space="preserve">TS 6.1.10.3 - </w:t>
-            </w:r>
-            <w:proofErr w:type="spellStart"/>
-            <w:r>
-              <w:rPr>
-                <w:rFonts w:cs="Arial"/>
-                <w:b/>
-                <w:bCs/>
-                <w:sz w:val="28"/>
-                <w:szCs w:val="28"/>
-              </w:rPr>
-              <w:t>Padam</w:t>
-            </w:r>
-            <w:proofErr w:type="spellEnd"/>
+              <w:t>TS 6.1.10.3 - Padam</w:t>
+            </w:r>
           </w:p>
           <w:p>
             <w:pPr>
@@ -7404,27 +6873,15 @@
                 <w:szCs w:val="28"/>
               </w:rPr>
             </w:pPr>
-            <w:proofErr w:type="spellStart"/>
-            <w:r>
-              <w:rPr>
-                <w:rFonts w:cs="Arial"/>
-                <w:b/>
-                <w:bCs/>
-                <w:sz w:val="28"/>
-                <w:szCs w:val="28"/>
-              </w:rPr>
-              <w:t>Padam</w:t>
-            </w:r>
-            <w:proofErr w:type="spellEnd"/>
-            <w:r>
-              <w:rPr>
-                <w:rFonts w:cs="Arial"/>
-                <w:b/>
-                <w:bCs/>
-                <w:sz w:val="28"/>
-                <w:szCs w:val="28"/>
-              </w:rPr>
-              <w:t xml:space="preserve"> No. 30</w:t>
+            <w:r>
+              <w:rPr>
+                <w:rFonts w:cs="Arial"/>
+                <w:b/>
+                <w:bCs/>
+                <w:sz w:val="28"/>
+                <w:szCs w:val="28"/>
+              </w:rPr>
+              <w:t>Padam No. 30</w:t>
             </w:r>
           </w:p>
           <w:p>
@@ -7442,27 +6899,15 @@
                 <w:szCs w:val="28"/>
               </w:rPr>
             </w:pPr>
-            <w:proofErr w:type="spellStart"/>
-            <w:r>
-              <w:rPr>
-                <w:rFonts w:cs="Arial"/>
-                <w:b/>
-                <w:bCs/>
-                <w:sz w:val="28"/>
-                <w:szCs w:val="28"/>
-              </w:rPr>
-              <w:t>Panchaati</w:t>
-            </w:r>
-            <w:proofErr w:type="spellEnd"/>
-            <w:r>
-              <w:rPr>
-                <w:rFonts w:cs="Arial"/>
-                <w:b/>
-                <w:bCs/>
-                <w:sz w:val="28"/>
-                <w:szCs w:val="28"/>
-              </w:rPr>
-              <w:t xml:space="preserve"> No. 68</w:t>
+            <w:r>
+              <w:rPr>
+                <w:rFonts w:cs="Arial"/>
+                <w:b/>
+                <w:bCs/>
+                <w:sz w:val="28"/>
+                <w:szCs w:val="28"/>
+              </w:rPr>
+              <w:t>Panchaati No. 68</w:t>
             </w:r>
           </w:p>
         </w:tc>
@@ -7874,20 +7319,8 @@
                 <w:sz w:val="28"/>
                 <w:szCs w:val="28"/>
               </w:rPr>
-              <w:t xml:space="preserve"> </w:t>
-            </w:r>
-            <w:proofErr w:type="spellStart"/>
-            <w:r>
-              <w:rPr>
-                <w:rFonts w:cs="Arial"/>
-                <w:b/>
-                <w:bCs/>
-                <w:sz w:val="28"/>
-                <w:szCs w:val="28"/>
-              </w:rPr>
-              <w:t>Vaakyam</w:t>
-            </w:r>
-            <w:proofErr w:type="spellEnd"/>
+              <w:t xml:space="preserve"> Vaakyam</w:t>
+            </w:r>
           </w:p>
           <w:p>
             <w:pPr>
@@ -7930,27 +7363,15 @@
                 <w:szCs w:val="28"/>
               </w:rPr>
             </w:pPr>
-            <w:proofErr w:type="spellStart"/>
-            <w:r>
-              <w:rPr>
-                <w:rFonts w:cs="Arial"/>
-                <w:b/>
-                <w:bCs/>
-                <w:sz w:val="28"/>
-                <w:szCs w:val="28"/>
-              </w:rPr>
-              <w:t>Panchaati</w:t>
-            </w:r>
-            <w:proofErr w:type="spellEnd"/>
-            <w:r>
-              <w:rPr>
-                <w:rFonts w:cs="Arial"/>
-                <w:b/>
-                <w:bCs/>
-                <w:sz w:val="28"/>
-                <w:szCs w:val="28"/>
-              </w:rPr>
-              <w:t xml:space="preserve"> No. 72</w:t>
+            <w:r>
+              <w:rPr>
+                <w:rFonts w:cs="Arial"/>
+                <w:b/>
+                <w:bCs/>
+                <w:sz w:val="28"/>
+                <w:szCs w:val="28"/>
+              </w:rPr>
+              <w:t>Panchaati No. 72</w:t>
             </w:r>
           </w:p>
         </w:tc>
@@ -8245,20 +7666,8 @@
                 <w:sz w:val="28"/>
                 <w:szCs w:val="28"/>
               </w:rPr>
-              <w:t xml:space="preserve"> </w:t>
-            </w:r>
-            <w:proofErr w:type="spellStart"/>
-            <w:r>
-              <w:rPr>
-                <w:rFonts w:cs="Arial"/>
-                <w:b/>
-                <w:bCs/>
-                <w:sz w:val="28"/>
-                <w:szCs w:val="28"/>
-              </w:rPr>
-              <w:t>Vaakyam</w:t>
-            </w:r>
-            <w:proofErr w:type="spellEnd"/>
+              <w:t xml:space="preserve"> Vaakyam</w:t>
+            </w:r>
           </w:p>
           <w:p>
             <w:pPr>
@@ -8301,27 +7710,15 @@
                 <w:szCs w:val="28"/>
               </w:rPr>
             </w:pPr>
-            <w:proofErr w:type="spellStart"/>
-            <w:r>
-              <w:rPr>
-                <w:rFonts w:cs="Arial"/>
-                <w:b/>
-                <w:bCs/>
-                <w:sz w:val="28"/>
-                <w:szCs w:val="28"/>
-              </w:rPr>
-              <w:t>Panchaati</w:t>
-            </w:r>
-            <w:proofErr w:type="spellEnd"/>
-            <w:r>
-              <w:rPr>
-                <w:rFonts w:cs="Arial"/>
-                <w:b/>
-                <w:bCs/>
-                <w:sz w:val="28"/>
-                <w:szCs w:val="28"/>
-              </w:rPr>
-              <w:t xml:space="preserve"> No. 72</w:t>
+            <w:r>
+              <w:rPr>
+                <w:rFonts w:cs="Arial"/>
+                <w:b/>
+                <w:bCs/>
+                <w:sz w:val="28"/>
+                <w:szCs w:val="28"/>
+              </w:rPr>
+              <w:t>Panchaati No. 72</w:t>
             </w:r>
           </w:p>
         </w:tc>
@@ -8549,51 +7946,7 @@
           <w:szCs w:val="32"/>
           <w:u w:val="single"/>
         </w:rPr>
-        <w:t xml:space="preserve">TS </w:t>
-      </w:r>
-      <w:proofErr w:type="spellStart"/>
-      <w:r>
-        <w:rPr>
-          <w:b/>
-          <w:bCs/>
-          <w:sz w:val="32"/>
-          <w:szCs w:val="32"/>
-          <w:u w:val="single"/>
-        </w:rPr>
-        <w:t>Pada</w:t>
-      </w:r>
-      <w:proofErr w:type="spellEnd"/>
-      <w:r>
-        <w:rPr>
-          <w:b/>
-          <w:bCs/>
-          <w:sz w:val="32"/>
-          <w:szCs w:val="32"/>
-          <w:u w:val="single"/>
-        </w:rPr>
-        <w:t xml:space="preserve"> </w:t>
-      </w:r>
-      <w:proofErr w:type="spellStart"/>
-      <w:r>
-        <w:rPr>
-          <w:b/>
-          <w:bCs/>
-          <w:sz w:val="32"/>
-          <w:szCs w:val="32"/>
-          <w:u w:val="single"/>
-        </w:rPr>
-        <w:t>Paatam</w:t>
-      </w:r>
-      <w:proofErr w:type="spellEnd"/>
-      <w:r>
-        <w:rPr>
-          <w:b/>
-          <w:bCs/>
-          <w:sz w:val="32"/>
-          <w:szCs w:val="32"/>
-          <w:u w:val="single"/>
-        </w:rPr>
-        <w:t xml:space="preserve"> – TS 6.1 Sanskrit co</w:t>
+        <w:t>TS Pada Paatam – TS 6.1 Sanskrit co</w:t>
       </w:r>
       <w:r>
         <w:rPr>
@@ -8856,7 +8209,6 @@
               </w:rPr>
               <w:t xml:space="preserve"> - </w:t>
             </w:r>
-            <w:proofErr w:type="spellStart"/>
             <w:r>
               <w:rPr>
                 <w:rFonts w:cs="Arial"/>
@@ -8866,7 +8218,6 @@
               </w:rPr>
               <w:t>Padam</w:t>
             </w:r>
-            <w:proofErr w:type="spellEnd"/>
           </w:p>
           <w:p>
             <w:pPr>
@@ -8887,17 +8238,8 @@
                 <w:sz w:val="28"/>
                 <w:szCs w:val="28"/>
               </w:rPr>
-              <w:t xml:space="preserve">3rd </w:t>
-            </w:r>
-            <w:proofErr w:type="spellStart"/>
-            <w:r>
-              <w:rPr>
-                <w:sz w:val="28"/>
-                <w:szCs w:val="28"/>
-              </w:rPr>
-              <w:t>Panchaati</w:t>
-            </w:r>
-            <w:proofErr w:type="spellEnd"/>
+              <w:t>3rd Panchaati</w:t>
+            </w:r>
           </w:p>
         </w:tc>
         <w:tc>
@@ -9257,7 +8599,6 @@
               </w:rPr>
               <w:t xml:space="preserve"> - </w:t>
             </w:r>
-            <w:proofErr w:type="spellStart"/>
             <w:r>
               <w:rPr>
                 <w:rFonts w:cs="Arial"/>
@@ -9267,7 +8608,6 @@
               </w:rPr>
               <w:t>Padam</w:t>
             </w:r>
-            <w:proofErr w:type="spellEnd"/>
           </w:p>
           <w:p>
             <w:pPr>
@@ -9288,17 +8628,8 @@
                 <w:sz w:val="28"/>
                 <w:szCs w:val="28"/>
               </w:rPr>
-              <w:t xml:space="preserve">6th </w:t>
-            </w:r>
-            <w:proofErr w:type="spellStart"/>
-            <w:r>
-              <w:rPr>
-                <w:sz w:val="28"/>
-                <w:szCs w:val="28"/>
-              </w:rPr>
-              <w:t>Panchaati</w:t>
-            </w:r>
-            <w:proofErr w:type="spellEnd"/>
+              <w:t>6th Panchaati</w:t>
+            </w:r>
           </w:p>
         </w:tc>
         <w:tc>
@@ -9769,7 +9100,6 @@
               </w:rPr>
               <w:t xml:space="preserve">.1 - </w:t>
             </w:r>
-            <w:proofErr w:type="spellStart"/>
             <w:r>
               <w:rPr>
                 <w:rFonts w:cs="Arial"/>
@@ -9779,7 +9109,6 @@
               </w:rPr>
               <w:t>Padam</w:t>
             </w:r>
-            <w:proofErr w:type="spellEnd"/>
           </w:p>
           <w:p>
             <w:pPr>
@@ -9800,17 +9129,8 @@
                 <w:sz w:val="28"/>
                 <w:szCs w:val="28"/>
               </w:rPr>
-              <w:t xml:space="preserve">34th </w:t>
-            </w:r>
-            <w:proofErr w:type="spellStart"/>
-            <w:r>
-              <w:rPr>
-                <w:sz w:val="28"/>
-                <w:szCs w:val="28"/>
-              </w:rPr>
-              <w:t>Panchaati</w:t>
-            </w:r>
-            <w:proofErr w:type="spellEnd"/>
+              <w:t>34th Panchaati</w:t>
+            </w:r>
           </w:p>
         </w:tc>
         <w:tc>
@@ -10319,19 +9639,8 @@
                 <w:sz w:val="28"/>
                 <w:szCs w:val="28"/>
               </w:rPr>
-              <w:t xml:space="preserve">TS 6.1.6.1 - </w:t>
-            </w:r>
-            <w:proofErr w:type="spellStart"/>
-            <w:r>
-              <w:rPr>
-                <w:rFonts w:cs="Arial"/>
-                <w:bCs/>
-                <w:sz w:val="28"/>
-                <w:szCs w:val="28"/>
-              </w:rPr>
-              <w:t>Vaakyam</w:t>
-            </w:r>
-            <w:proofErr w:type="spellEnd"/>
+              <w:t>TS 6.1.6.1 - Vaakyam</w:t>
+            </w:r>
           </w:p>
           <w:p>
             <w:pPr>
@@ -10361,17 +9670,8 @@
                 <w:sz w:val="28"/>
                 <w:szCs w:val="28"/>
               </w:rPr>
-              <w:t xml:space="preserve"> </w:t>
-            </w:r>
-            <w:proofErr w:type="spellStart"/>
-            <w:r>
-              <w:rPr>
-                <w:sz w:val="28"/>
-                <w:szCs w:val="28"/>
-              </w:rPr>
-              <w:t>Panchaati</w:t>
-            </w:r>
-            <w:proofErr w:type="spellEnd"/>
+              <w:t xml:space="preserve"> Panchaati</w:t>
+            </w:r>
           </w:p>
         </w:tc>
         <w:tc>
@@ -10598,25 +9898,7 @@
                 <w:sz w:val="32"/>
                 <w:szCs w:val="32"/>
               </w:rPr>
-              <w:t>it is only “</w:t>
-            </w:r>
-            <w:proofErr w:type="spellStart"/>
-            <w:r>
-              <w:rPr>
-                <w:rFonts w:cs="Arial"/>
-                <w:sz w:val="32"/>
-                <w:szCs w:val="32"/>
-              </w:rPr>
-              <w:t>Bru</w:t>
-            </w:r>
-            <w:proofErr w:type="spellEnd"/>
-            <w:r>
-              <w:rPr>
-                <w:rFonts w:cs="Arial"/>
-                <w:sz w:val="32"/>
-                <w:szCs w:val="32"/>
-              </w:rPr>
-              <w:t>”)</w:t>
+              <w:t>it is only “Bru”)</w:t>
             </w:r>
           </w:p>
         </w:tc>
@@ -10665,19 +9947,8 @@
                 <w:sz w:val="28"/>
                 <w:szCs w:val="28"/>
               </w:rPr>
-              <w:t xml:space="preserve"> - </w:t>
-            </w:r>
-            <w:proofErr w:type="spellStart"/>
-            <w:r>
-              <w:rPr>
-                <w:rFonts w:cs="Arial"/>
-                <w:bCs/>
-                <w:sz w:val="28"/>
-                <w:szCs w:val="28"/>
-              </w:rPr>
-              <w:t>Vaakyam</w:t>
-            </w:r>
-            <w:proofErr w:type="spellEnd"/>
+              <w:t xml:space="preserve"> - Vaakyam</w:t>
+            </w:r>
           </w:p>
           <w:p>
             <w:pPr>
@@ -10698,17 +9969,8 @@
                 <w:sz w:val="28"/>
                 <w:szCs w:val="28"/>
               </w:rPr>
-              <w:t xml:space="preserve">57th </w:t>
-            </w:r>
-            <w:proofErr w:type="spellStart"/>
-            <w:r>
-              <w:rPr>
-                <w:sz w:val="28"/>
-                <w:szCs w:val="28"/>
-              </w:rPr>
-              <w:t>Panchaati</w:t>
-            </w:r>
-            <w:proofErr w:type="spellEnd"/>
+              <w:t>57th Panchaati</w:t>
+            </w:r>
           </w:p>
         </w:tc>
         <w:tc>
@@ -11130,7 +10392,6 @@
               </w:rPr>
               <w:t xml:space="preserve"> - </w:t>
             </w:r>
-            <w:proofErr w:type="spellStart"/>
             <w:r>
               <w:rPr>
                 <w:rFonts w:cs="Arial"/>
@@ -11140,7 +10401,6 @@
               </w:rPr>
               <w:t>Padam</w:t>
             </w:r>
-            <w:proofErr w:type="spellEnd"/>
           </w:p>
           <w:p>
             <w:pPr>
@@ -11161,17 +10421,8 @@
                 <w:sz w:val="28"/>
                 <w:szCs w:val="28"/>
               </w:rPr>
-              <w:t xml:space="preserve">74th </w:t>
-            </w:r>
-            <w:proofErr w:type="spellStart"/>
-            <w:r>
-              <w:rPr>
-                <w:sz w:val="28"/>
-                <w:szCs w:val="28"/>
-              </w:rPr>
-              <w:t>Panchaati</w:t>
-            </w:r>
-            <w:proofErr w:type="spellEnd"/>
+              <w:t>74th Panchaati</w:t>
+            </w:r>
           </w:p>
         </w:tc>
         <w:tc>
@@ -11897,42 +11148,8 @@
           <w:szCs w:val="32"/>
           <w:u w:val="single"/>
         </w:rPr>
-        <w:t xml:space="preserve"> </w:t>
+        <w:t xml:space="preserve"> Pada Paatam</w:t>
       </w:r>
-      <w:proofErr w:type="spellStart"/>
-      <w:r>
-        <w:rPr>
-          <w:b/>
-          <w:bCs/>
-          <w:sz w:val="32"/>
-          <w:szCs w:val="32"/>
-          <w:u w:val="single"/>
-        </w:rPr>
-        <w:t>Pada</w:t>
-      </w:r>
-      <w:proofErr w:type="spellEnd"/>
-      <w:r>
-        <w:rPr>
-          <w:b/>
-          <w:bCs/>
-          <w:sz w:val="32"/>
-          <w:szCs w:val="32"/>
-          <w:u w:val="single"/>
-        </w:rPr>
-        <w:t xml:space="preserve"> </w:t>
-      </w:r>
-      <w:proofErr w:type="spellStart"/>
-      <w:r>
-        <w:rPr>
-          <w:b/>
-          <w:bCs/>
-          <w:sz w:val="32"/>
-          <w:szCs w:val="32"/>
-          <w:u w:val="single"/>
-        </w:rPr>
-        <w:t>Paatam</w:t>
-      </w:r>
-      <w:proofErr w:type="spellEnd"/>
       <w:r>
         <w:rPr>
           <w:b/>
@@ -12212,7 +11429,6 @@
               </w:rPr>
               <w:t xml:space="preserve">– </w:t>
             </w:r>
-            <w:proofErr w:type="spellStart"/>
             <w:r>
               <w:rPr>
                 <w:sz w:val="28"/>
@@ -12220,7 +11436,6 @@
               </w:rPr>
               <w:t>Vaakyam</w:t>
             </w:r>
-            <w:proofErr w:type="spellEnd"/>
           </w:p>
           <w:p>
             <w:pPr>
@@ -12235,17 +11450,8 @@
                 <w:sz w:val="28"/>
                 <w:szCs w:val="28"/>
               </w:rPr>
-              <w:t xml:space="preserve">43rd </w:t>
-            </w:r>
-            <w:proofErr w:type="spellStart"/>
-            <w:r>
-              <w:rPr>
-                <w:sz w:val="28"/>
-                <w:szCs w:val="28"/>
-              </w:rPr>
-              <w:t>Panchaati</w:t>
-            </w:r>
-            <w:proofErr w:type="spellEnd"/>
+              <w:t>43rd Panchaati</w:t>
+            </w:r>
           </w:p>
         </w:tc>
         <w:tc>
@@ -12588,7 +11794,7 @@
 </file>
 
 <file path=word/endnotes.xml><?xml version="1.0" encoding="utf-8"?>
-<w:endnotes xmlns:wpc="http://schemas.microsoft.com/office/word/2010/wordprocessingCanvas" xmlns:cx="http://schemas.microsoft.com/office/drawing/2014/chartex" xmlns:cx1="http://schemas.microsoft.com/office/drawing/2015/9/8/chartex" xmlns:mc="http://schemas.openxmlformats.org/markup-compatibility/2006" xmlns:o="urn:schemas-microsoft-com:office:office" xmlns:r="http://schemas.openxmlformats.org/officeDocument/2006/relationships" xmlns:m="http://schemas.openxmlformats.org/officeDocument/2006/math" xmlns:v="urn:schemas-microsoft-com:vml" xmlns:wp14="http://schemas.microsoft.com/office/word/2010/wordprocessingDrawing" xmlns:wp="http://schemas.openxmlformats.org/drawingml/2006/wordprocessingDrawing" xmlns:w10="urn:schemas-microsoft-com:office:word" xmlns:w="http://schemas.openxmlformats.org/wordprocessingml/2006/main" xmlns:w14="http://schemas.microsoft.com/office/word/2010/wordml" xmlns:w15="http://schemas.microsoft.com/office/word/2012/wordml" xmlns:w16se="http://schemas.microsoft.com/office/word/2015/wordml/symex" xmlns:wpg="http://schemas.microsoft.com/office/word/2010/wordprocessingGroup" xmlns:wpi="http://schemas.microsoft.com/office/word/2010/wordprocessingInk" xmlns:wne="http://schemas.microsoft.com/office/word/2006/wordml" xmlns:wps="http://schemas.microsoft.com/office/word/2010/wordprocessingShape" mc:Ignorable="w14 w15 w16se wp14">
+<w:endnotes xmlns:wpc="http://schemas.microsoft.com/office/word/2010/wordprocessingCanvas" xmlns:cx="http://schemas.microsoft.com/office/drawing/2014/chartex" xmlns:cx1="http://schemas.microsoft.com/office/drawing/2015/9/8/chartex" xmlns:cx2="http://schemas.microsoft.com/office/drawing/2015/10/21/chartex" xmlns:cx3="http://schemas.microsoft.com/office/drawing/2016/5/9/chartex" xmlns:cx4="http://schemas.microsoft.com/office/drawing/2016/5/10/chartex" xmlns:cx5="http://schemas.microsoft.com/office/drawing/2016/5/11/chartex" xmlns:cx6="http://schemas.microsoft.com/office/drawing/2016/5/12/chartex" xmlns:cx7="http://schemas.microsoft.com/office/drawing/2016/5/13/chartex" xmlns:cx8="http://schemas.microsoft.com/office/drawing/2016/5/14/chartex" xmlns:mc="http://schemas.openxmlformats.org/markup-compatibility/2006" xmlns:aink="http://schemas.microsoft.com/office/drawing/2016/ink" xmlns:am3d="http://schemas.microsoft.com/office/drawing/2017/model3d" xmlns:o="urn:schemas-microsoft-com:office:office" xmlns:r="http://schemas.openxmlformats.org/officeDocument/2006/relationships" xmlns:m="http://schemas.openxmlformats.org/officeDocument/2006/math" xmlns:v="urn:schemas-microsoft-com:vml" xmlns:wp14="http://schemas.microsoft.com/office/word/2010/wordprocessingDrawing" xmlns:wp="http://schemas.openxmlformats.org/drawingml/2006/wordprocessingDrawing" xmlns:w10="urn:schemas-microsoft-com:office:word" xmlns:w="http://schemas.openxmlformats.org/wordprocessingml/2006/main" xmlns:w14="http://schemas.microsoft.com/office/word/2010/wordml" xmlns:w15="http://schemas.microsoft.com/office/word/2012/wordml" xmlns:w16cex="http://schemas.microsoft.com/office/word/2018/wordml/cex" xmlns:w16cid="http://schemas.microsoft.com/office/word/2016/wordml/cid" xmlns:w16="http://schemas.microsoft.com/office/word/2018/wordml" xmlns:w16sdtdh="http://schemas.microsoft.com/office/word/2020/wordml/sdtdatahash" xmlns:w16se="http://schemas.microsoft.com/office/word/2015/wordml/symex" xmlns:wpg="http://schemas.microsoft.com/office/word/2010/wordprocessingGroup" xmlns:wpi="http://schemas.microsoft.com/office/word/2010/wordprocessingInk" xmlns:wne="http://schemas.microsoft.com/office/word/2006/wordml" xmlns:wps="http://schemas.microsoft.com/office/word/2010/wordprocessingShape" mc:Ignorable="w14 w15 w16se w16cid w16 w16cex w16sdtdh wp14">
   <w:endnote w:type="separator" w:id="-1">
     <w:p>
       <w:pPr>
@@ -12613,7 +11819,7 @@
 </file>
 
 <file path=word/footer1.xml><?xml version="1.0" encoding="utf-8"?>
-<w:ftr xmlns:wpc="http://schemas.microsoft.com/office/word/2010/wordprocessingCanvas" xmlns:cx="http://schemas.microsoft.com/office/drawing/2014/chartex" xmlns:cx1="http://schemas.microsoft.com/office/drawing/2015/9/8/chartex" xmlns:mc="http://schemas.openxmlformats.org/markup-compatibility/2006" xmlns:o="urn:schemas-microsoft-com:office:office" xmlns:r="http://schemas.openxmlformats.org/officeDocument/2006/relationships" xmlns:m="http://schemas.openxmlformats.org/officeDocument/2006/math" xmlns:v="urn:schemas-microsoft-com:vml" xmlns:wp14="http://schemas.microsoft.com/office/word/2010/wordprocessingDrawing" xmlns:wp="http://schemas.openxmlformats.org/drawingml/2006/wordprocessingDrawing" xmlns:w10="urn:schemas-microsoft-com:office:word" xmlns:w="http://schemas.openxmlformats.org/wordprocessingml/2006/main" xmlns:w14="http://schemas.microsoft.com/office/word/2010/wordml" xmlns:w15="http://schemas.microsoft.com/office/word/2012/wordml" xmlns:w16se="http://schemas.microsoft.com/office/word/2015/wordml/symex" xmlns:wpg="http://schemas.microsoft.com/office/word/2010/wordprocessingGroup" xmlns:wpi="http://schemas.microsoft.com/office/word/2010/wordprocessingInk" xmlns:wne="http://schemas.microsoft.com/office/word/2006/wordml" xmlns:wps="http://schemas.microsoft.com/office/word/2010/wordprocessingShape" mc:Ignorable="w14 w15 w16se wp14">
+<w:ftr xmlns:wpc="http://schemas.microsoft.com/office/word/2010/wordprocessingCanvas" xmlns:cx="http://schemas.microsoft.com/office/drawing/2014/chartex" xmlns:cx1="http://schemas.microsoft.com/office/drawing/2015/9/8/chartex" xmlns:cx2="http://schemas.microsoft.com/office/drawing/2015/10/21/chartex" xmlns:cx3="http://schemas.microsoft.com/office/drawing/2016/5/9/chartex" xmlns:cx4="http://schemas.microsoft.com/office/drawing/2016/5/10/chartex" xmlns:cx5="http://schemas.microsoft.com/office/drawing/2016/5/11/chartex" xmlns:cx6="http://schemas.microsoft.com/office/drawing/2016/5/12/chartex" xmlns:cx7="http://schemas.microsoft.com/office/drawing/2016/5/13/chartex" xmlns:cx8="http://schemas.microsoft.com/office/drawing/2016/5/14/chartex" xmlns:mc="http://schemas.openxmlformats.org/markup-compatibility/2006" xmlns:aink="http://schemas.microsoft.com/office/drawing/2016/ink" xmlns:am3d="http://schemas.microsoft.com/office/drawing/2017/model3d" xmlns:o="urn:schemas-microsoft-com:office:office" xmlns:r="http://schemas.openxmlformats.org/officeDocument/2006/relationships" xmlns:m="http://schemas.openxmlformats.org/officeDocument/2006/math" xmlns:v="urn:schemas-microsoft-com:vml" xmlns:wp14="http://schemas.microsoft.com/office/word/2010/wordprocessingDrawing" xmlns:wp="http://schemas.openxmlformats.org/drawingml/2006/wordprocessingDrawing" xmlns:w10="urn:schemas-microsoft-com:office:word" xmlns:w="http://schemas.openxmlformats.org/wordprocessingml/2006/main" xmlns:w14="http://schemas.microsoft.com/office/word/2010/wordml" xmlns:w15="http://schemas.microsoft.com/office/word/2012/wordml" xmlns:w16cex="http://schemas.microsoft.com/office/word/2018/wordml/cex" xmlns:w16cid="http://schemas.microsoft.com/office/word/2016/wordml/cid" xmlns:w16="http://schemas.microsoft.com/office/word/2018/wordml" xmlns:w16sdtdh="http://schemas.microsoft.com/office/word/2020/wordml/sdtdatahash" xmlns:w16se="http://schemas.microsoft.com/office/word/2015/wordml/symex" xmlns:wpg="http://schemas.microsoft.com/office/word/2010/wordprocessingGroup" xmlns:wpi="http://schemas.microsoft.com/office/word/2010/wordprocessingInk" xmlns:wne="http://schemas.microsoft.com/office/word/2006/wordml" xmlns:wps="http://schemas.microsoft.com/office/word/2010/wordprocessingShape" mc:Ignorable="w14 w15 w16se w16cid w16 w16cex w16sdtdh wp14">
   <w:p>
     <w:pPr>
       <w:pBdr>
@@ -12794,7 +12000,7 @@
 </file>
 
 <file path=word/footer2.xml><?xml version="1.0" encoding="utf-8"?>
-<w:ftr xmlns:wpc="http://schemas.microsoft.com/office/word/2010/wordprocessingCanvas" xmlns:cx="http://schemas.microsoft.com/office/drawing/2014/chartex" xmlns:cx1="http://schemas.microsoft.com/office/drawing/2015/9/8/chartex" xmlns:mc="http://schemas.openxmlformats.org/markup-compatibility/2006" xmlns:o="urn:schemas-microsoft-com:office:office" xmlns:r="http://schemas.openxmlformats.org/officeDocument/2006/relationships" xmlns:m="http://schemas.openxmlformats.org/officeDocument/2006/math" xmlns:v="urn:schemas-microsoft-com:vml" xmlns:wp14="http://schemas.microsoft.com/office/word/2010/wordprocessingDrawing" xmlns:wp="http://schemas.openxmlformats.org/drawingml/2006/wordprocessingDrawing" xmlns:w10="urn:schemas-microsoft-com:office:word" xmlns:w="http://schemas.openxmlformats.org/wordprocessingml/2006/main" xmlns:w14="http://schemas.microsoft.com/office/word/2010/wordml" xmlns:w15="http://schemas.microsoft.com/office/word/2012/wordml" xmlns:w16se="http://schemas.microsoft.com/office/word/2015/wordml/symex" xmlns:wpg="http://schemas.microsoft.com/office/word/2010/wordprocessingGroup" xmlns:wpi="http://schemas.microsoft.com/office/word/2010/wordprocessingInk" xmlns:wne="http://schemas.microsoft.com/office/word/2006/wordml" xmlns:wps="http://schemas.microsoft.com/office/word/2010/wordprocessingShape" mc:Ignorable="w14 w15 w16se wp14">
+<w:ftr xmlns:wpc="http://schemas.microsoft.com/office/word/2010/wordprocessingCanvas" xmlns:cx="http://schemas.microsoft.com/office/drawing/2014/chartex" xmlns:cx1="http://schemas.microsoft.com/office/drawing/2015/9/8/chartex" xmlns:cx2="http://schemas.microsoft.com/office/drawing/2015/10/21/chartex" xmlns:cx3="http://schemas.microsoft.com/office/drawing/2016/5/9/chartex" xmlns:cx4="http://schemas.microsoft.com/office/drawing/2016/5/10/chartex" xmlns:cx5="http://schemas.microsoft.com/office/drawing/2016/5/11/chartex" xmlns:cx6="http://schemas.microsoft.com/office/drawing/2016/5/12/chartex" xmlns:cx7="http://schemas.microsoft.com/office/drawing/2016/5/13/chartex" xmlns:cx8="http://schemas.microsoft.com/office/drawing/2016/5/14/chartex" xmlns:mc="http://schemas.openxmlformats.org/markup-compatibility/2006" xmlns:aink="http://schemas.microsoft.com/office/drawing/2016/ink" xmlns:am3d="http://schemas.microsoft.com/office/drawing/2017/model3d" xmlns:o="urn:schemas-microsoft-com:office:office" xmlns:r="http://schemas.openxmlformats.org/officeDocument/2006/relationships" xmlns:m="http://schemas.openxmlformats.org/officeDocument/2006/math" xmlns:v="urn:schemas-microsoft-com:vml" xmlns:wp14="http://schemas.microsoft.com/office/word/2010/wordprocessingDrawing" xmlns:wp="http://schemas.openxmlformats.org/drawingml/2006/wordprocessingDrawing" xmlns:w10="urn:schemas-microsoft-com:office:word" xmlns:w="http://schemas.openxmlformats.org/wordprocessingml/2006/main" xmlns:w14="http://schemas.microsoft.com/office/word/2010/wordml" xmlns:w15="http://schemas.microsoft.com/office/word/2012/wordml" xmlns:w16cex="http://schemas.microsoft.com/office/word/2018/wordml/cex" xmlns:w16cid="http://schemas.microsoft.com/office/word/2016/wordml/cid" xmlns:w16="http://schemas.microsoft.com/office/word/2018/wordml" xmlns:w16sdtdh="http://schemas.microsoft.com/office/word/2020/wordml/sdtdatahash" xmlns:w16se="http://schemas.microsoft.com/office/word/2015/wordml/symex" xmlns:wpg="http://schemas.microsoft.com/office/word/2010/wordprocessingGroup" xmlns:wpi="http://schemas.microsoft.com/office/word/2010/wordprocessingInk" xmlns:wne="http://schemas.microsoft.com/office/word/2006/wordml" xmlns:wps="http://schemas.microsoft.com/office/word/2010/wordprocessingShape" mc:Ignorable="w14 w15 w16se w16cid w16 w16cex w16sdtdh wp14">
   <w:p>
     <w:pPr>
       <w:pBdr>
@@ -12989,7 +12195,7 @@
 </file>
 
 <file path=word/footnotes.xml><?xml version="1.0" encoding="utf-8"?>
-<w:footnotes xmlns:wpc="http://schemas.microsoft.com/office/word/2010/wordprocessingCanvas" xmlns:cx="http://schemas.microsoft.com/office/drawing/2014/chartex" xmlns:cx1="http://schemas.microsoft.com/office/drawing/2015/9/8/chartex" xmlns:mc="http://schemas.openxmlformats.org/markup-compatibility/2006" xmlns:o="urn:schemas-microsoft-com:office:office" xmlns:r="http://schemas.openxmlformats.org/officeDocument/2006/relationships" xmlns:m="http://schemas.openxmlformats.org/officeDocument/2006/math" xmlns:v="urn:schemas-microsoft-com:vml" xmlns:wp14="http://schemas.microsoft.com/office/word/2010/wordprocessingDrawing" xmlns:wp="http://schemas.openxmlformats.org/drawingml/2006/wordprocessingDrawing" xmlns:w10="urn:schemas-microsoft-com:office:word" xmlns:w="http://schemas.openxmlformats.org/wordprocessingml/2006/main" xmlns:w14="http://schemas.microsoft.com/office/word/2010/wordml" xmlns:w15="http://schemas.microsoft.com/office/word/2012/wordml" xmlns:w16se="http://schemas.microsoft.com/office/word/2015/wordml/symex" xmlns:wpg="http://schemas.microsoft.com/office/word/2010/wordprocessingGroup" xmlns:wpi="http://schemas.microsoft.com/office/word/2010/wordprocessingInk" xmlns:wne="http://schemas.microsoft.com/office/word/2006/wordml" xmlns:wps="http://schemas.microsoft.com/office/word/2010/wordprocessingShape" mc:Ignorable="w14 w15 w16se wp14">
+<w:footnotes xmlns:wpc="http://schemas.microsoft.com/office/word/2010/wordprocessingCanvas" xmlns:cx="http://schemas.microsoft.com/office/drawing/2014/chartex" xmlns:cx1="http://schemas.microsoft.com/office/drawing/2015/9/8/chartex" xmlns:cx2="http://schemas.microsoft.com/office/drawing/2015/10/21/chartex" xmlns:cx3="http://schemas.microsoft.com/office/drawing/2016/5/9/chartex" xmlns:cx4="http://schemas.microsoft.com/office/drawing/2016/5/10/chartex" xmlns:cx5="http://schemas.microsoft.com/office/drawing/2016/5/11/chartex" xmlns:cx6="http://schemas.microsoft.com/office/drawing/2016/5/12/chartex" xmlns:cx7="http://schemas.microsoft.com/office/drawing/2016/5/13/chartex" xmlns:cx8="http://schemas.microsoft.com/office/drawing/2016/5/14/chartex" xmlns:mc="http://schemas.openxmlformats.org/markup-compatibility/2006" xmlns:aink="http://schemas.microsoft.com/office/drawing/2016/ink" xmlns:am3d="http://schemas.microsoft.com/office/drawing/2017/model3d" xmlns:o="urn:schemas-microsoft-com:office:office" xmlns:r="http://schemas.openxmlformats.org/officeDocument/2006/relationships" xmlns:m="http://schemas.openxmlformats.org/officeDocument/2006/math" xmlns:v="urn:schemas-microsoft-com:vml" xmlns:wp14="http://schemas.microsoft.com/office/word/2010/wordprocessingDrawing" xmlns:wp="http://schemas.openxmlformats.org/drawingml/2006/wordprocessingDrawing" xmlns:w10="urn:schemas-microsoft-com:office:word" xmlns:w="http://schemas.openxmlformats.org/wordprocessingml/2006/main" xmlns:w14="http://schemas.microsoft.com/office/word/2010/wordml" xmlns:w15="http://schemas.microsoft.com/office/word/2012/wordml" xmlns:w16cex="http://schemas.microsoft.com/office/word/2018/wordml/cex" xmlns:w16cid="http://schemas.microsoft.com/office/word/2016/wordml/cid" xmlns:w16="http://schemas.microsoft.com/office/word/2018/wordml" xmlns:w16sdtdh="http://schemas.microsoft.com/office/word/2020/wordml/sdtdatahash" xmlns:w16se="http://schemas.microsoft.com/office/word/2015/wordml/symex" xmlns:wpg="http://schemas.microsoft.com/office/word/2010/wordprocessingGroup" xmlns:wpi="http://schemas.microsoft.com/office/word/2010/wordprocessingInk" xmlns:wne="http://schemas.microsoft.com/office/word/2006/wordml" xmlns:wps="http://schemas.microsoft.com/office/word/2010/wordprocessingShape" mc:Ignorable="w14 w15 w16se w16cid w16 w16cex w16sdtdh wp14">
   <w:footnote w:type="separator" w:id="-1">
     <w:p>
       <w:pPr>
@@ -13014,7 +12220,7 @@
 </file>
 
 <file path=word/header1.xml><?xml version="1.0" encoding="utf-8"?>
-<w:hdr xmlns:wpc="http://schemas.microsoft.com/office/word/2010/wordprocessingCanvas" xmlns:cx="http://schemas.microsoft.com/office/drawing/2014/chartex" xmlns:cx1="http://schemas.microsoft.com/office/drawing/2015/9/8/chartex" xmlns:mc="http://schemas.openxmlformats.org/markup-compatibility/2006" xmlns:o="urn:schemas-microsoft-com:office:office" xmlns:r="http://schemas.openxmlformats.org/officeDocument/2006/relationships" xmlns:m="http://schemas.openxmlformats.org/officeDocument/2006/math" xmlns:v="urn:schemas-microsoft-com:vml" xmlns:wp14="http://schemas.microsoft.com/office/word/2010/wordprocessingDrawing" xmlns:wp="http://schemas.openxmlformats.org/drawingml/2006/wordprocessingDrawing" xmlns:w10="urn:schemas-microsoft-com:office:word" xmlns:w="http://schemas.openxmlformats.org/wordprocessingml/2006/main" xmlns:w14="http://schemas.microsoft.com/office/word/2010/wordml" xmlns:w15="http://schemas.microsoft.com/office/word/2012/wordml" xmlns:w16se="http://schemas.microsoft.com/office/word/2015/wordml/symex" xmlns:wpg="http://schemas.microsoft.com/office/word/2010/wordprocessingGroup" xmlns:wpi="http://schemas.microsoft.com/office/word/2010/wordprocessingInk" xmlns:wne="http://schemas.microsoft.com/office/word/2006/wordml" xmlns:wps="http://schemas.microsoft.com/office/word/2010/wordprocessingShape" mc:Ignorable="w14 w15 w16se wp14">
+<w:hdr xmlns:wpc="http://schemas.microsoft.com/office/word/2010/wordprocessingCanvas" xmlns:cx="http://schemas.microsoft.com/office/drawing/2014/chartex" xmlns:cx1="http://schemas.microsoft.com/office/drawing/2015/9/8/chartex" xmlns:cx2="http://schemas.microsoft.com/office/drawing/2015/10/21/chartex" xmlns:cx3="http://schemas.microsoft.com/office/drawing/2016/5/9/chartex" xmlns:cx4="http://schemas.microsoft.com/office/drawing/2016/5/10/chartex" xmlns:cx5="http://schemas.microsoft.com/office/drawing/2016/5/11/chartex" xmlns:cx6="http://schemas.microsoft.com/office/drawing/2016/5/12/chartex" xmlns:cx7="http://schemas.microsoft.com/office/drawing/2016/5/13/chartex" xmlns:cx8="http://schemas.microsoft.com/office/drawing/2016/5/14/chartex" xmlns:mc="http://schemas.openxmlformats.org/markup-compatibility/2006" xmlns:aink="http://schemas.microsoft.com/office/drawing/2016/ink" xmlns:am3d="http://schemas.microsoft.com/office/drawing/2017/model3d" xmlns:o="urn:schemas-microsoft-com:office:office" xmlns:r="http://schemas.openxmlformats.org/officeDocument/2006/relationships" xmlns:m="http://schemas.openxmlformats.org/officeDocument/2006/math" xmlns:v="urn:schemas-microsoft-com:vml" xmlns:wp14="http://schemas.microsoft.com/office/word/2010/wordprocessingDrawing" xmlns:wp="http://schemas.openxmlformats.org/drawingml/2006/wordprocessingDrawing" xmlns:w10="urn:schemas-microsoft-com:office:word" xmlns:w="http://schemas.openxmlformats.org/wordprocessingml/2006/main" xmlns:w14="http://schemas.microsoft.com/office/word/2010/wordml" xmlns:w15="http://schemas.microsoft.com/office/word/2012/wordml" xmlns:w16cex="http://schemas.microsoft.com/office/word/2018/wordml/cex" xmlns:w16cid="http://schemas.microsoft.com/office/word/2016/wordml/cid" xmlns:w16="http://schemas.microsoft.com/office/word/2018/wordml" xmlns:w16sdtdh="http://schemas.microsoft.com/office/word/2020/wordml/sdtdatahash" xmlns:w16se="http://schemas.microsoft.com/office/word/2015/wordml/symex" xmlns:wpg="http://schemas.microsoft.com/office/word/2010/wordprocessingGroup" xmlns:wpi="http://schemas.microsoft.com/office/word/2010/wordprocessingInk" xmlns:wne="http://schemas.microsoft.com/office/word/2006/wordml" xmlns:wps="http://schemas.microsoft.com/office/word/2010/wordprocessingShape" mc:Ignorable="w14 w15 w16se w16cid w16 w16cex w16sdtdh wp14">
   <w:p>
     <w:pPr>
       <w:pStyle w:val="Header"/>
@@ -13027,7 +12233,7 @@
 </file>
 
 <file path=word/header2.xml><?xml version="1.0" encoding="utf-8"?>
-<w:hdr xmlns:wpc="http://schemas.microsoft.com/office/word/2010/wordprocessingCanvas" xmlns:cx="http://schemas.microsoft.com/office/drawing/2014/chartex" xmlns:cx1="http://schemas.microsoft.com/office/drawing/2015/9/8/chartex" xmlns:mc="http://schemas.openxmlformats.org/markup-compatibility/2006" xmlns:o="urn:schemas-microsoft-com:office:office" xmlns:r="http://schemas.openxmlformats.org/officeDocument/2006/relationships" xmlns:m="http://schemas.openxmlformats.org/officeDocument/2006/math" xmlns:v="urn:schemas-microsoft-com:vml" xmlns:wp14="http://schemas.microsoft.com/office/word/2010/wordprocessingDrawing" xmlns:wp="http://schemas.openxmlformats.org/drawingml/2006/wordprocessingDrawing" xmlns:w10="urn:schemas-microsoft-com:office:word" xmlns:w="http://schemas.openxmlformats.org/wordprocessingml/2006/main" xmlns:w14="http://schemas.microsoft.com/office/word/2010/wordml" xmlns:w15="http://schemas.microsoft.com/office/word/2012/wordml" xmlns:w16se="http://schemas.microsoft.com/office/word/2015/wordml/symex" xmlns:wpg="http://schemas.microsoft.com/office/word/2010/wordprocessingGroup" xmlns:wpi="http://schemas.microsoft.com/office/word/2010/wordprocessingInk" xmlns:wne="http://schemas.microsoft.com/office/word/2006/wordml" xmlns:wps="http://schemas.microsoft.com/office/word/2010/wordprocessingShape" mc:Ignorable="w14 w15 w16se wp14">
+<w:hdr xmlns:wpc="http://schemas.microsoft.com/office/word/2010/wordprocessingCanvas" xmlns:cx="http://schemas.microsoft.com/office/drawing/2014/chartex" xmlns:cx1="http://schemas.microsoft.com/office/drawing/2015/9/8/chartex" xmlns:cx2="http://schemas.microsoft.com/office/drawing/2015/10/21/chartex" xmlns:cx3="http://schemas.microsoft.com/office/drawing/2016/5/9/chartex" xmlns:cx4="http://schemas.microsoft.com/office/drawing/2016/5/10/chartex" xmlns:cx5="http://schemas.microsoft.com/office/drawing/2016/5/11/chartex" xmlns:cx6="http://schemas.microsoft.com/office/drawing/2016/5/12/chartex" xmlns:cx7="http://schemas.microsoft.com/office/drawing/2016/5/13/chartex" xmlns:cx8="http://schemas.microsoft.com/office/drawing/2016/5/14/chartex" xmlns:mc="http://schemas.openxmlformats.org/markup-compatibility/2006" xmlns:aink="http://schemas.microsoft.com/office/drawing/2016/ink" xmlns:am3d="http://schemas.microsoft.com/office/drawing/2017/model3d" xmlns:o="urn:schemas-microsoft-com:office:office" xmlns:r="http://schemas.openxmlformats.org/officeDocument/2006/relationships" xmlns:m="http://schemas.openxmlformats.org/officeDocument/2006/math" xmlns:v="urn:schemas-microsoft-com:vml" xmlns:wp14="http://schemas.microsoft.com/office/word/2010/wordprocessingDrawing" xmlns:wp="http://schemas.openxmlformats.org/drawingml/2006/wordprocessingDrawing" xmlns:w10="urn:schemas-microsoft-com:office:word" xmlns:w="http://schemas.openxmlformats.org/wordprocessingml/2006/main" xmlns:w14="http://schemas.microsoft.com/office/word/2010/wordml" xmlns:w15="http://schemas.microsoft.com/office/word/2012/wordml" xmlns:w16cex="http://schemas.microsoft.com/office/word/2018/wordml/cex" xmlns:w16cid="http://schemas.microsoft.com/office/word/2016/wordml/cid" xmlns:w16="http://schemas.microsoft.com/office/word/2018/wordml" xmlns:w16sdtdh="http://schemas.microsoft.com/office/word/2020/wordml/sdtdatahash" xmlns:w16se="http://schemas.microsoft.com/office/word/2015/wordml/symex" xmlns:wpg="http://schemas.microsoft.com/office/word/2010/wordprocessingGroup" xmlns:wpi="http://schemas.microsoft.com/office/word/2010/wordprocessingInk" xmlns:wne="http://schemas.microsoft.com/office/word/2006/wordml" xmlns:wps="http://schemas.microsoft.com/office/word/2010/wordprocessingShape" mc:Ignorable="w14 w15 w16se w16cid w16 w16cex w16sdtdh wp14">
   <w:p>
     <w:pPr>
       <w:pStyle w:val="Header"/>
@@ -13040,7 +12246,7 @@
 </file>
 
 <file path=word/styles.xml><?xml version="1.0" encoding="utf-8"?>
-<w:styles xmlns:mc="http://schemas.openxmlformats.org/markup-compatibility/2006" xmlns:r="http://schemas.openxmlformats.org/officeDocument/2006/relationships" xmlns:w="http://schemas.openxmlformats.org/wordprocessingml/2006/main" xmlns:w14="http://schemas.microsoft.com/office/word/2010/wordml" xmlns:w15="http://schemas.microsoft.com/office/word/2012/wordml" xmlns:w16se="http://schemas.microsoft.com/office/word/2015/wordml/symex" mc:Ignorable="w14 w15 w16se">
+<w:styles xmlns:mc="http://schemas.openxmlformats.org/markup-compatibility/2006" xmlns:r="http://schemas.openxmlformats.org/officeDocument/2006/relationships" xmlns:w="http://schemas.openxmlformats.org/wordprocessingml/2006/main" xmlns:w14="http://schemas.microsoft.com/office/word/2010/wordml" xmlns:w15="http://schemas.microsoft.com/office/word/2012/wordml" xmlns:w16cex="http://schemas.microsoft.com/office/word/2018/wordml/cex" xmlns:w16cid="http://schemas.microsoft.com/office/word/2016/wordml/cid" xmlns:w16="http://schemas.microsoft.com/office/word/2018/wordml" xmlns:w16sdtdh="http://schemas.microsoft.com/office/word/2020/wordml/sdtdatahash" xmlns:w16se="http://schemas.microsoft.com/office/word/2015/wordml/symex" mc:Ignorable="w14 w15 w16se w16cid w16 w16cex w16sdtdh">
   <w:docDefaults>
     <w:rPrDefault>
       <w:rPr>
@@ -13050,7 +12256,7 @@
     </w:rPrDefault>
     <w:pPrDefault/>
   </w:docDefaults>
-  <w:latentStyles w:defLockedState="0" w:defUIPriority="99" w:defSemiHidden="0" w:defUnhideWhenUsed="0" w:defQFormat="0" w:count="371">
+  <w:latentStyles w:defLockedState="0" w:defUIPriority="99" w:defSemiHidden="0" w:defUnhideWhenUsed="0" w:defQFormat="0" w:count="376">
     <w:lsdException w:name="Normal" w:uiPriority="0" w:qFormat="1"/>
     <w:lsdException w:name="heading 1" w:uiPriority="9" w:qFormat="1"/>
     <w:lsdException w:name="heading 2" w:semiHidden="1" w:uiPriority="9" w:unhideWhenUsed="1" w:qFormat="1"/>
@@ -13156,7 +12362,6 @@
     <w:lsdException w:name="HTML Sample" w:semiHidden="1" w:unhideWhenUsed="1"/>
     <w:lsdException w:name="HTML Typewriter" w:semiHidden="1" w:unhideWhenUsed="1"/>
     <w:lsdException w:name="HTML Variable" w:semiHidden="1" w:unhideWhenUsed="1"/>
-    <w:lsdException w:name="Normal Table" w:semiHidden="1" w:unhideWhenUsed="1"/>
     <w:lsdException w:name="annotation subject" w:semiHidden="1" w:unhideWhenUsed="1"/>
     <w:lsdException w:name="No List" w:semiHidden="1" w:unhideWhenUsed="1"/>
     <w:lsdException w:name="Outline List 1" w:semiHidden="1" w:unhideWhenUsed="1"/>
@@ -13199,11 +12404,8 @@
     <w:lsdException w:name="Table Contemporary" w:semiHidden="1" w:unhideWhenUsed="1"/>
     <w:lsdException w:name="Table Elegant" w:semiHidden="1" w:unhideWhenUsed="1"/>
     <w:lsdException w:name="Table Professional" w:semiHidden="1" w:unhideWhenUsed="1"/>
-    <w:lsdException w:name="Table Subtle 1" w:semiHidden="1" w:unhideWhenUsed="1"/>
     <w:lsdException w:name="Table Subtle 2" w:semiHidden="1" w:unhideWhenUsed="1"/>
     <w:lsdException w:name="Table Web 1" w:semiHidden="1" w:unhideWhenUsed="1"/>
-    <w:lsdException w:name="Table Web 2" w:semiHidden="1" w:unhideWhenUsed="1"/>
-    <w:lsdException w:name="Table Web 3" w:semiHidden="1" w:unhideWhenUsed="1"/>
     <w:lsdException w:name="Balloon Text" w:semiHidden="1" w:unhideWhenUsed="1"/>
     <w:lsdException w:name="Table Grid" w:uiPriority="59"/>
     <w:lsdException w:name="Table Theme" w:semiHidden="1" w:unhideWhenUsed="1"/>
@@ -13422,6 +12624,11 @@
     <w:lsdException w:name="List Table 5 Dark Accent 6" w:uiPriority="50"/>
     <w:lsdException w:name="List Table 6 Colorful Accent 6" w:uiPriority="51"/>
     <w:lsdException w:name="List Table 7 Colorful Accent 6" w:uiPriority="52"/>
+    <w:lsdException w:name="Mention" w:semiHidden="1" w:unhideWhenUsed="1"/>
+    <w:lsdException w:name="Smart Hyperlink" w:semiHidden="1" w:unhideWhenUsed="1"/>
+    <w:lsdException w:name="Hashtag" w:semiHidden="1" w:unhideWhenUsed="1"/>
+    <w:lsdException w:name="Unresolved Mention" w:semiHidden="1" w:unhideWhenUsed="1"/>
+    <w:lsdException w:name="Smart Link" w:semiHidden="1" w:unhideWhenUsed="1"/>
   </w:latentStyles>
   <w:style w:type="paragraph" w:default="1" w:styleId="Normal">
     <w:name w:val="Normal"/>

</xml_diff>

<commit_message>
nmv 14 12 2024
</commit_message>
<xml_diff>
--- a/TS-Padam/TS-6.1/TS 6.1 Sanskrit Pada Paatam Corrections.docx
+++ b/TS-Padam/TS-6.1/TS 6.1 Sanskrit Pada Paatam Corrections.docx
@@ -1,7 +1,735 @@
 
 <file path=word/document.xml><?xml version="1.0" encoding="utf-8"?>
-<w:document xmlns:wpc="http://schemas.microsoft.com/office/word/2010/wordprocessingCanvas" xmlns:cx="http://schemas.microsoft.com/office/drawing/2014/chartex" xmlns:cx1="http://schemas.microsoft.com/office/drawing/2015/9/8/chartex" xmlns:cx2="http://schemas.microsoft.com/office/drawing/2015/10/21/chartex" xmlns:cx3="http://schemas.microsoft.com/office/drawing/2016/5/9/chartex" xmlns:cx4="http://schemas.microsoft.com/office/drawing/2016/5/10/chartex" xmlns:cx5="http://schemas.microsoft.com/office/drawing/2016/5/11/chartex" xmlns:cx6="http://schemas.microsoft.com/office/drawing/2016/5/12/chartex" xmlns:cx7="http://schemas.microsoft.com/office/drawing/2016/5/13/chartex" xmlns:cx8="http://schemas.microsoft.com/office/drawing/2016/5/14/chartex" xmlns:mc="http://schemas.openxmlformats.org/markup-compatibility/2006" xmlns:aink="http://schemas.microsoft.com/office/drawing/2016/ink" xmlns:am3d="http://schemas.microsoft.com/office/drawing/2017/model3d" xmlns:o="urn:schemas-microsoft-com:office:office" xmlns:oel="http://schemas.microsoft.com/office/2019/extlst" xmlns:r="http://schemas.openxmlformats.org/officeDocument/2006/relationships" xmlns:m="http://schemas.openxmlformats.org/officeDocument/2006/math" xmlns:v="urn:schemas-microsoft-com:vml" xmlns:wp14="http://schemas.microsoft.com/office/word/2010/wordprocessingDrawing" xmlns:wp="http://schemas.openxmlformats.org/drawingml/2006/wordprocessingDrawing" xmlns:w10="urn:schemas-microsoft-com:office:word" xmlns:w="http://schemas.openxmlformats.org/wordprocessingml/2006/main" xmlns:w14="http://schemas.microsoft.com/office/word/2010/wordml" xmlns:w15="http://schemas.microsoft.com/office/word/2012/wordml" xmlns:w16cex="http://schemas.microsoft.com/office/word/2018/wordml/cex" xmlns:w16cid="http://schemas.microsoft.com/office/word/2016/wordml/cid" xmlns:w16="http://schemas.microsoft.com/office/word/2018/wordml" xmlns:w16sdtdh="http://schemas.microsoft.com/office/word/2020/wordml/sdtdatahash" xmlns:w16se="http://schemas.microsoft.com/office/word/2015/wordml/symex" xmlns:wpg="http://schemas.microsoft.com/office/word/2010/wordprocessingGroup" xmlns:wpi="http://schemas.microsoft.com/office/word/2010/wordprocessingInk" xmlns:wne="http://schemas.microsoft.com/office/word/2006/wordml" xmlns:wps="http://schemas.microsoft.com/office/word/2010/wordprocessingShape" mc:Ignorable="w14 w15 w16se w16cid w16 w16cex w16sdtdh wp14">
+<w:document xmlns:wpc="http://schemas.microsoft.com/office/word/2010/wordprocessingCanvas" xmlns:cx="http://schemas.microsoft.com/office/drawing/2014/chartex" xmlns:cx1="http://schemas.microsoft.com/office/drawing/2015/9/8/chartex" xmlns:cx2="http://schemas.microsoft.com/office/drawing/2015/10/21/chartex" xmlns:cx3="http://schemas.microsoft.com/office/drawing/2016/5/9/chartex" xmlns:cx4="http://schemas.microsoft.com/office/drawing/2016/5/10/chartex" xmlns:cx5="http://schemas.microsoft.com/office/drawing/2016/5/11/chartex" xmlns:cx6="http://schemas.microsoft.com/office/drawing/2016/5/12/chartex" xmlns:cx7="http://schemas.microsoft.com/office/drawing/2016/5/13/chartex" xmlns:cx8="http://schemas.microsoft.com/office/drawing/2016/5/14/chartex" xmlns:mc="http://schemas.openxmlformats.org/markup-compatibility/2006" xmlns:aink="http://schemas.microsoft.com/office/drawing/2016/ink" xmlns:am3d="http://schemas.microsoft.com/office/drawing/2017/model3d" xmlns:o="urn:schemas-microsoft-com:office:office" xmlns:oel="http://schemas.microsoft.com/office/2019/extlst" xmlns:r="http://schemas.openxmlformats.org/officeDocument/2006/relationships" xmlns:m="http://schemas.openxmlformats.org/officeDocument/2006/math" xmlns:v="urn:schemas-microsoft-com:vml" xmlns:wp14="http://schemas.microsoft.com/office/word/2010/wordprocessingDrawing" xmlns:wp="http://schemas.openxmlformats.org/drawingml/2006/wordprocessingDrawing" xmlns:w10="urn:schemas-microsoft-com:office:word" xmlns:w="http://schemas.openxmlformats.org/wordprocessingml/2006/main" xmlns:w14="http://schemas.microsoft.com/office/word/2010/wordml" xmlns:w15="http://schemas.microsoft.com/office/word/2012/wordml" xmlns:w16cex="http://schemas.microsoft.com/office/word/2018/wordml/cex" xmlns:w16cid="http://schemas.microsoft.com/office/word/2016/wordml/cid" xmlns:w16="http://schemas.microsoft.com/office/word/2018/wordml" xmlns:w16du="http://schemas.microsoft.com/office/word/2023/wordml/word16du" xmlns:w16sdtdh="http://schemas.microsoft.com/office/word/2020/wordml/sdtdatahash" xmlns:w16se="http://schemas.microsoft.com/office/word/2015/wordml/symex" xmlns:wpg="http://schemas.microsoft.com/office/word/2010/wordprocessingGroup" xmlns:wpi="http://schemas.microsoft.com/office/word/2010/wordprocessingInk" xmlns:wne="http://schemas.microsoft.com/office/word/2006/wordml" xmlns:wps="http://schemas.microsoft.com/office/word/2010/wordprocessingShape" mc:Ignorable="w14 w15 w16se w16cid w16 w16cex w16sdtdh w16du wp14">
   <w:body>
+    <w:p>
+      <w:pPr>
+        <w:spacing w:before="0" w:line="240" w:lineRule="auto"/>
+        <w:ind w:right="-136"/>
+        <w:jc w:val="center"/>
+        <w:rPr>
+          <w:b/>
+          <w:bCs/>
+          <w:sz w:val="32"/>
+          <w:szCs w:val="32"/>
+          <w:u w:val="single"/>
+        </w:rPr>
+      </w:pPr>
+      <w:r>
+        <w:rPr>
+          <w:b/>
+          <w:bCs/>
+          <w:sz w:val="32"/>
+          <w:szCs w:val="32"/>
+          <w:u w:val="single"/>
+        </w:rPr>
+        <w:t xml:space="preserve">TS Pada Paatam – TS 6.1 </w:t>
+      </w:r>
+      <w:r>
+        <w:rPr>
+          <w:b/>
+          <w:bCs/>
+          <w:sz w:val="32"/>
+          <w:szCs w:val="32"/>
+          <w:u w:val="single"/>
+        </w:rPr>
+        <w:t>Sanskrit</w:t>
+      </w:r>
+      <w:r>
+        <w:rPr>
+          <w:b/>
+          <w:bCs/>
+          <w:sz w:val="32"/>
+          <w:szCs w:val="32"/>
+          <w:u w:val="single"/>
+        </w:rPr>
+        <w:t xml:space="preserve"> corrections – Observed </w:t>
+      </w:r>
+      <w:proofErr w:type="gramStart"/>
+      <w:r>
+        <w:rPr>
+          <w:b/>
+          <w:bCs/>
+          <w:sz w:val="32"/>
+          <w:szCs w:val="32"/>
+          <w:u w:val="single"/>
+        </w:rPr>
+        <w:t xml:space="preserve">till </w:t>
+      </w:r>
+      <w:r>
+        <w:rPr>
+          <w:b/>
+          <w:bCs/>
+          <w:sz w:val="32"/>
+          <w:szCs w:val="32"/>
+          <w:highlight w:val="red"/>
+          <w:u w:val="single"/>
+        </w:rPr>
+        <w:t>?????</w:t>
+      </w:r>
+      <w:proofErr w:type="gramEnd"/>
+    </w:p>
+    <w:p>
+      <w:pPr>
+        <w:spacing w:before="0" w:line="240" w:lineRule="auto"/>
+        <w:ind w:right="-136"/>
+        <w:jc w:val="center"/>
+        <w:rPr>
+          <w:b/>
+          <w:bCs/>
+        </w:rPr>
+      </w:pPr>
+      <w:r>
+        <w:rPr>
+          <w:b/>
+          <w:bCs/>
+        </w:rPr>
+        <w:t>(ignore those which are already incorporated in your book’s version and date)</w:t>
+      </w:r>
+    </w:p>
+    <w:tbl>
+      <w:tblPr>
+        <w:tblW w:w="13268" w:type="dxa"/>
+        <w:tblInd w:w="-176" w:type="dxa"/>
+        <w:tblBorders>
+          <w:top w:val="single" w:sz="4" w:space="0" w:color="000000"/>
+          <w:left w:val="single" w:sz="4" w:space="0" w:color="000000"/>
+          <w:bottom w:val="single" w:sz="4" w:space="0" w:color="000000"/>
+          <w:right w:val="single" w:sz="4" w:space="0" w:color="000000"/>
+          <w:insideH w:val="single" w:sz="4" w:space="0" w:color="000000"/>
+          <w:insideV w:val="single" w:sz="4" w:space="0" w:color="000000"/>
+        </w:tblBorders>
+        <w:tblLook w:val="04A0" w:firstRow="1" w:lastRow="0" w:firstColumn="1" w:lastColumn="0" w:noHBand="0" w:noVBand="1"/>
+      </w:tblPr>
+      <w:tblGrid>
+        <w:gridCol w:w="3310"/>
+        <w:gridCol w:w="4738"/>
+        <w:gridCol w:w="5220"/>
+      </w:tblGrid>
+      <w:tr>
+        <w:tc>
+          <w:tcPr>
+            <w:tcW w:w="3310" w:type="dxa"/>
+          </w:tcPr>
+          <w:p>
+            <w:pPr>
+              <w:spacing w:before="0" w:line="240" w:lineRule="auto"/>
+              <w:ind w:right="-136"/>
+              <w:jc w:val="center"/>
+              <w:rPr>
+                <w:sz w:val="32"/>
+                <w:szCs w:val="32"/>
+              </w:rPr>
+            </w:pPr>
+            <w:r>
+              <w:rPr>
+                <w:sz w:val="32"/>
+                <w:szCs w:val="32"/>
+              </w:rPr>
+              <w:t>Section, Paragraph</w:t>
+            </w:r>
+          </w:p>
+          <w:p>
+            <w:pPr>
+              <w:spacing w:before="0" w:line="240" w:lineRule="auto"/>
+              <w:ind w:right="-136"/>
+              <w:jc w:val="center"/>
+              <w:rPr>
+                <w:sz w:val="32"/>
+                <w:szCs w:val="32"/>
+              </w:rPr>
+            </w:pPr>
+            <w:r>
+              <w:rPr>
+                <w:sz w:val="32"/>
+                <w:szCs w:val="32"/>
+              </w:rPr>
+              <w:t>Reference</w:t>
+            </w:r>
+          </w:p>
+        </w:tc>
+        <w:tc>
+          <w:tcPr>
+            <w:tcW w:w="4738" w:type="dxa"/>
+          </w:tcPr>
+          <w:p>
+            <w:pPr>
+              <w:spacing w:before="0" w:line="240" w:lineRule="auto"/>
+              <w:ind w:right="-136"/>
+              <w:jc w:val="center"/>
+              <w:rPr>
+                <w:sz w:val="32"/>
+                <w:szCs w:val="32"/>
+              </w:rPr>
+            </w:pPr>
+            <w:r>
+              <w:rPr>
+                <w:sz w:val="32"/>
+                <w:szCs w:val="32"/>
+              </w:rPr>
+              <w:t>As Printed</w:t>
+            </w:r>
+          </w:p>
+        </w:tc>
+        <w:tc>
+          <w:tcPr>
+            <w:tcW w:w="5220" w:type="dxa"/>
+          </w:tcPr>
+          <w:p>
+            <w:pPr>
+              <w:spacing w:before="0" w:line="240" w:lineRule="auto"/>
+              <w:ind w:right="-18"/>
+              <w:jc w:val="center"/>
+              <w:rPr>
+                <w:sz w:val="32"/>
+                <w:szCs w:val="32"/>
+              </w:rPr>
+            </w:pPr>
+            <w:r>
+              <w:rPr>
+                <w:sz w:val="32"/>
+                <w:szCs w:val="32"/>
+              </w:rPr>
+              <w:t>To be read as or corrected as</w:t>
+            </w:r>
+          </w:p>
+        </w:tc>
+      </w:tr>
+      <w:tr>
+        <w:trPr>
+          <w:trHeight w:val="1002"/>
+        </w:trPr>
+        <w:tc>
+          <w:tcPr>
+            <w:tcW w:w="3310" w:type="dxa"/>
+          </w:tcPr>
+          <w:p>
+            <w:pPr>
+              <w:widowControl w:val="0"/>
+              <w:autoSpaceDE w:val="0"/>
+              <w:autoSpaceDN w:val="0"/>
+              <w:adjustRightInd w:val="0"/>
+              <w:spacing w:before="0" w:line="240" w:lineRule="auto"/>
+              <w:ind w:right="-136"/>
+              <w:rPr>
+                <w:rFonts w:cs="Arial"/>
+                <w:b/>
+                <w:bCs/>
+                <w:sz w:val="28"/>
+                <w:szCs w:val="28"/>
+              </w:rPr>
+            </w:pPr>
+            <w:r>
+              <w:rPr>
+                <w:rFonts w:cs="Arial"/>
+                <w:b/>
+                <w:bCs/>
+                <w:sz w:val="28"/>
+                <w:szCs w:val="28"/>
+              </w:rPr>
+              <w:t xml:space="preserve">TS </w:t>
+            </w:r>
+            <w:proofErr w:type="gramStart"/>
+            <w:r>
+              <w:rPr>
+                <w:rFonts w:cs="Arial"/>
+                <w:b/>
+                <w:bCs/>
+                <w:sz w:val="28"/>
+                <w:szCs w:val="28"/>
+              </w:rPr>
+              <w:t>6.1.6.4  -</w:t>
+            </w:r>
+            <w:proofErr w:type="gramEnd"/>
+            <w:r>
+              <w:rPr>
+                <w:rFonts w:cs="Arial"/>
+                <w:b/>
+                <w:bCs/>
+                <w:sz w:val="28"/>
+                <w:szCs w:val="28"/>
+              </w:rPr>
+              <w:t xml:space="preserve"> Vaakyam</w:t>
+            </w:r>
+          </w:p>
+          <w:p>
+            <w:pPr>
+              <w:widowControl w:val="0"/>
+              <w:autoSpaceDE w:val="0"/>
+              <w:autoSpaceDN w:val="0"/>
+              <w:adjustRightInd w:val="0"/>
+              <w:spacing w:before="0" w:line="240" w:lineRule="auto"/>
+              <w:ind w:right="-136"/>
+              <w:rPr>
+                <w:b/>
+                <w:sz w:val="28"/>
+                <w:szCs w:val="28"/>
+              </w:rPr>
+            </w:pPr>
+            <w:r>
+              <w:rPr>
+                <w:b/>
+                <w:sz w:val="28"/>
+                <w:szCs w:val="28"/>
+              </w:rPr>
+              <w:t xml:space="preserve">Line No. </w:t>
+            </w:r>
+            <w:r>
+              <w:rPr>
+                <w:b/>
+                <w:sz w:val="28"/>
+                <w:szCs w:val="28"/>
+              </w:rPr>
+              <w:t>4</w:t>
+            </w:r>
+          </w:p>
+          <w:p>
+            <w:pPr>
+              <w:widowControl w:val="0"/>
+              <w:autoSpaceDE w:val="0"/>
+              <w:autoSpaceDN w:val="0"/>
+              <w:adjustRightInd w:val="0"/>
+              <w:spacing w:before="0" w:line="240" w:lineRule="auto"/>
+              <w:ind w:right="-136"/>
+              <w:rPr>
+                <w:rFonts w:cs="Arial"/>
+                <w:b/>
+                <w:bCs/>
+                <w:sz w:val="28"/>
+                <w:szCs w:val="28"/>
+              </w:rPr>
+            </w:pPr>
+            <w:r>
+              <w:rPr>
+                <w:b/>
+                <w:sz w:val="28"/>
+                <w:szCs w:val="28"/>
+              </w:rPr>
+              <w:t>Panchaati No. 42</w:t>
+            </w:r>
+          </w:p>
+        </w:tc>
+        <w:tc>
+          <w:tcPr>
+            <w:tcW w:w="4738" w:type="dxa"/>
+          </w:tcPr>
+          <w:p>
+            <w:pPr>
+              <w:widowControl w:val="0"/>
+              <w:autoSpaceDE w:val="0"/>
+              <w:autoSpaceDN w:val="0"/>
+              <w:adjustRightInd w:val="0"/>
+              <w:spacing w:before="0" w:line="240" w:lineRule="auto"/>
+              <w:ind w:right="-136"/>
+              <w:rPr>
+                <w:rFonts w:ascii="BRH Devanagari Extra" w:hAnsi="BRH Devanagari Extra" w:cs="BRH Devanagari Extra"/>
+                <w:sz w:val="40"/>
+                <w:szCs w:val="40"/>
+              </w:rPr>
+            </w:pPr>
+            <w:r>
+              <w:rPr>
+                <w:rFonts w:ascii="BRH Devanagari Extra" w:hAnsi="BRH Devanagari Extra" w:cs="BRH Devanagari Extra"/>
+                <w:sz w:val="40"/>
+                <w:szCs w:val="40"/>
+              </w:rPr>
+              <w:t>xÉuÉþlÉå zÉÑ</w:t>
+            </w:r>
+            <w:r>
+              <w:rPr>
+                <w:rFonts w:ascii="BRH Malayalam Extra" w:hAnsi="BRH Malayalam Extra" w:cs="BRH Devanagari Extra"/>
+                <w:sz w:val="34"/>
+                <w:szCs w:val="40"/>
+                <w:highlight w:val="yellow"/>
+              </w:rPr>
+              <w:t>–</w:t>
+            </w:r>
+            <w:r>
+              <w:rPr>
+                <w:rFonts w:ascii="BRH Devanagari Extra" w:hAnsi="BRH Devanagari Extra" w:cs="BRH Devanagari Extra"/>
+                <w:sz w:val="40"/>
+                <w:szCs w:val="40"/>
+                <w:highlight w:val="yellow"/>
+              </w:rPr>
+              <w:t>¢üþ</w:t>
+            </w:r>
+            <w:r>
+              <w:rPr>
+                <w:rFonts w:ascii="BRH Devanagari Extra" w:hAnsi="BRH Devanagari Extra" w:cs="BRH Devanagari Extra"/>
+                <w:sz w:val="40"/>
+                <w:szCs w:val="40"/>
+              </w:rPr>
+              <w:t>uÉiÉÏ</w:t>
+            </w:r>
+          </w:p>
+        </w:tc>
+        <w:tc>
+          <w:tcPr>
+            <w:tcW w:w="5220" w:type="dxa"/>
+          </w:tcPr>
+          <w:p>
+            <w:pPr>
+              <w:widowControl w:val="0"/>
+              <w:autoSpaceDE w:val="0"/>
+              <w:autoSpaceDN w:val="0"/>
+              <w:adjustRightInd w:val="0"/>
+              <w:spacing w:before="0" w:line="240" w:lineRule="auto"/>
+              <w:ind w:right="-136"/>
+              <w:rPr>
+                <w:rFonts w:ascii="BRH Devanagari Extra" w:hAnsi="BRH Devanagari Extra" w:cs="BRH Devanagari Extra"/>
+                <w:sz w:val="40"/>
+                <w:szCs w:val="40"/>
+              </w:rPr>
+            </w:pPr>
+            <w:r>
+              <w:rPr>
+                <w:rFonts w:ascii="BRH Devanagari Extra" w:hAnsi="BRH Devanagari Extra" w:cs="BRH Devanagari Extra"/>
+                <w:sz w:val="40"/>
+                <w:szCs w:val="40"/>
+              </w:rPr>
+              <w:t>xÉuÉþlÉå zÉÑ</w:t>
+            </w:r>
+            <w:r>
+              <w:rPr>
+                <w:rFonts w:ascii="BRH Malayalam Extra" w:hAnsi="BRH Malayalam Extra" w:cs="BRH Devanagari Extra"/>
+                <w:sz w:val="34"/>
+                <w:szCs w:val="40"/>
+              </w:rPr>
+              <w:t>–</w:t>
+            </w:r>
+            <w:r>
+              <w:rPr>
+                <w:rFonts w:ascii="BRH Devanagari Extra" w:hAnsi="BRH Devanagari Extra" w:cs="BRH Devanagari Extra"/>
+                <w:sz w:val="40"/>
+                <w:szCs w:val="40"/>
+              </w:rPr>
+              <w:t>¢ü</w:t>
+            </w:r>
+            <w:r>
+              <w:rPr>
+                <w:rFonts w:ascii="BRH Devanagari Extra" w:hAnsi="BRH Devanagari Extra" w:cs="BRH Devanagari Extra"/>
+                <w:sz w:val="40"/>
+                <w:szCs w:val="40"/>
+                <w:highlight w:val="green"/>
+              </w:rPr>
+              <w:t>uÉþ</w:t>
+            </w:r>
+            <w:r>
+              <w:rPr>
+                <w:rFonts w:ascii="BRH Devanagari Extra" w:hAnsi="BRH Devanagari Extra" w:cs="BRH Devanagari Extra"/>
+                <w:sz w:val="40"/>
+                <w:szCs w:val="40"/>
+              </w:rPr>
+              <w:t>iÉÏ</w:t>
+            </w:r>
+          </w:p>
+        </w:tc>
+      </w:tr>
+      <w:tr>
+        <w:trPr>
+          <w:trHeight w:val="1002"/>
+        </w:trPr>
+        <w:tc>
+          <w:tcPr>
+            <w:tcW w:w="3310" w:type="dxa"/>
+          </w:tcPr>
+          <w:p>
+            <w:pPr>
+              <w:widowControl w:val="0"/>
+              <w:autoSpaceDE w:val="0"/>
+              <w:autoSpaceDN w:val="0"/>
+              <w:adjustRightInd w:val="0"/>
+              <w:spacing w:before="0" w:line="240" w:lineRule="auto"/>
+              <w:ind w:right="-136"/>
+              <w:rPr>
+                <w:rFonts w:cs="Arial"/>
+                <w:b/>
+                <w:bCs/>
+                <w:sz w:val="28"/>
+                <w:szCs w:val="28"/>
+              </w:rPr>
+            </w:pPr>
+            <w:r>
+              <w:rPr>
+                <w:rFonts w:cs="Arial"/>
+                <w:b/>
+                <w:bCs/>
+                <w:sz w:val="28"/>
+                <w:szCs w:val="28"/>
+              </w:rPr>
+              <w:t xml:space="preserve">TS </w:t>
+            </w:r>
+            <w:proofErr w:type="gramStart"/>
+            <w:r>
+              <w:rPr>
+                <w:rFonts w:cs="Arial"/>
+                <w:b/>
+                <w:bCs/>
+                <w:sz w:val="28"/>
+                <w:szCs w:val="28"/>
+              </w:rPr>
+              <w:t>6.1.10.2  -</w:t>
+            </w:r>
+            <w:proofErr w:type="gramEnd"/>
+            <w:r>
+              <w:rPr>
+                <w:rFonts w:cs="Arial"/>
+                <w:b/>
+                <w:bCs/>
+                <w:sz w:val="28"/>
+                <w:szCs w:val="28"/>
+              </w:rPr>
+              <w:t xml:space="preserve"> Vaakyam</w:t>
+            </w:r>
+          </w:p>
+          <w:p>
+            <w:pPr>
+              <w:widowControl w:val="0"/>
+              <w:autoSpaceDE w:val="0"/>
+              <w:autoSpaceDN w:val="0"/>
+              <w:adjustRightInd w:val="0"/>
+              <w:spacing w:before="0" w:line="240" w:lineRule="auto"/>
+              <w:ind w:right="-136"/>
+              <w:rPr>
+                <w:b/>
+                <w:sz w:val="28"/>
+                <w:szCs w:val="28"/>
+              </w:rPr>
+            </w:pPr>
+            <w:r>
+              <w:rPr>
+                <w:b/>
+                <w:sz w:val="28"/>
+                <w:szCs w:val="28"/>
+              </w:rPr>
+              <w:t xml:space="preserve">Line No. </w:t>
+            </w:r>
+            <w:r>
+              <w:rPr>
+                <w:b/>
+                <w:sz w:val="28"/>
+                <w:szCs w:val="28"/>
+              </w:rPr>
+              <w:t>4</w:t>
+            </w:r>
+          </w:p>
+          <w:p>
+            <w:pPr>
+              <w:widowControl w:val="0"/>
+              <w:autoSpaceDE w:val="0"/>
+              <w:autoSpaceDN w:val="0"/>
+              <w:adjustRightInd w:val="0"/>
+              <w:spacing w:before="0" w:line="240" w:lineRule="auto"/>
+              <w:ind w:right="-136"/>
+              <w:rPr>
+                <w:rFonts w:cs="Arial"/>
+                <w:b/>
+                <w:bCs/>
+                <w:sz w:val="28"/>
+                <w:szCs w:val="28"/>
+              </w:rPr>
+            </w:pPr>
+            <w:r>
+              <w:rPr>
+                <w:b/>
+                <w:sz w:val="28"/>
+                <w:szCs w:val="28"/>
+              </w:rPr>
+              <w:t>Panchaati No. 67</w:t>
+            </w:r>
+          </w:p>
+        </w:tc>
+        <w:tc>
+          <w:tcPr>
+            <w:tcW w:w="4738" w:type="dxa"/>
+          </w:tcPr>
+          <w:p>
+            <w:pPr>
+              <w:widowControl w:val="0"/>
+              <w:autoSpaceDE w:val="0"/>
+              <w:autoSpaceDN w:val="0"/>
+              <w:adjustRightInd w:val="0"/>
+              <w:spacing w:before="0" w:line="240" w:lineRule="auto"/>
+              <w:ind w:right="-136"/>
+              <w:rPr>
+                <w:rFonts w:ascii="BRH Malayalam Extra" w:hAnsi="BRH Malayalam Extra" w:cs="BRH Malayalam Extra"/>
+                <w:sz w:val="40"/>
+                <w:szCs w:val="40"/>
+              </w:rPr>
+            </w:pPr>
+            <w:r>
+              <w:rPr>
+                <w:rFonts w:ascii="BRH Devanagari Extra" w:hAnsi="BRH Devanagari Extra" w:cs="BRH Devanagari Extra"/>
+                <w:sz w:val="40"/>
+                <w:szCs w:val="40"/>
+              </w:rPr>
+              <w:t xml:space="preserve">ÆuÉæ </w:t>
+            </w:r>
+            <w:r>
+              <w:rPr>
+                <w:rFonts w:ascii="BRH Devanagari Extra" w:hAnsi="BRH Devanagari Extra" w:cs="BRH Devanagari Extra"/>
+                <w:sz w:val="40"/>
+                <w:szCs w:val="40"/>
+                <w:highlight w:val="yellow"/>
+              </w:rPr>
+              <w:t>uÉÉ</w:t>
+            </w:r>
+            <w:r>
+              <w:rPr>
+                <w:rFonts w:ascii="BRH Malayalam Extra" w:hAnsi="BRH Malayalam Extra" w:cs="BRH Devanagari Extra"/>
+                <w:sz w:val="34"/>
+                <w:szCs w:val="40"/>
+                <w:highlight w:val="yellow"/>
+              </w:rPr>
+              <w:t>–</w:t>
+            </w:r>
+            <w:r>
+              <w:rPr>
+                <w:rFonts w:ascii="BRH Devanagari Extra" w:hAnsi="BRH Devanagari Extra" w:cs="BRH Devanagari Extra"/>
+                <w:sz w:val="40"/>
+                <w:szCs w:val="40"/>
+              </w:rPr>
+              <w:t>xÉÈ xÉuÉÉïÿprÉ</w:t>
+            </w:r>
+          </w:p>
+        </w:tc>
+        <w:tc>
+          <w:tcPr>
+            <w:tcW w:w="5220" w:type="dxa"/>
+          </w:tcPr>
+          <w:p>
+            <w:pPr>
+              <w:widowControl w:val="0"/>
+              <w:autoSpaceDE w:val="0"/>
+              <w:autoSpaceDN w:val="0"/>
+              <w:adjustRightInd w:val="0"/>
+              <w:spacing w:before="0" w:line="240" w:lineRule="auto"/>
+              <w:ind w:right="-136"/>
+              <w:rPr>
+                <w:rFonts w:ascii="BRH Malayalam Extra" w:hAnsi="BRH Malayalam Extra" w:cs="BRH Malayalam Extra"/>
+                <w:sz w:val="40"/>
+                <w:szCs w:val="40"/>
+              </w:rPr>
+            </w:pPr>
+            <w:r>
+              <w:rPr>
+                <w:rFonts w:ascii="BRH Devanagari Extra" w:hAnsi="BRH Devanagari Extra" w:cs="BRH Devanagari Extra"/>
+                <w:sz w:val="40"/>
+                <w:szCs w:val="40"/>
+              </w:rPr>
+              <w:t>ÆuÉæ uÉÉ</w:t>
+            </w:r>
+            <w:r>
+              <w:rPr>
+                <w:rFonts w:ascii="BRH Devanagari Extra" w:hAnsi="BRH Devanagari Extra" w:cs="BRH Devanagari Extra"/>
+                <w:sz w:val="40"/>
+                <w:szCs w:val="40"/>
+                <w:highlight w:val="green"/>
+              </w:rPr>
+              <w:t>x</w:t>
+            </w:r>
+            <w:r>
+              <w:rPr>
+                <w:rFonts w:ascii="BRH Devanagari Extra" w:hAnsi="BRH Devanagari Extra" w:cs="BRH Devanagari Extra"/>
+                <w:sz w:val="40"/>
+                <w:szCs w:val="40"/>
+              </w:rPr>
+              <w:t>É</w:t>
+            </w:r>
+            <w:r>
+              <w:rPr>
+                <w:rFonts w:ascii="BRH Malayalam Extra" w:hAnsi="BRH Malayalam Extra" w:cs="BRH Devanagari Extra"/>
+                <w:sz w:val="34"/>
+                <w:szCs w:val="40"/>
+              </w:rPr>
+              <w:t>–</w:t>
+            </w:r>
+            <w:r>
+              <w:rPr>
+                <w:rFonts w:ascii="BRH Devanagari Extra" w:hAnsi="BRH Devanagari Extra" w:cs="BRH Devanagari Extra"/>
+                <w:sz w:val="40"/>
+                <w:szCs w:val="40"/>
+              </w:rPr>
+              <w:t>È xÉuÉÉïÿprÉ</w:t>
+            </w:r>
+          </w:p>
+        </w:tc>
+      </w:tr>
+    </w:tbl>
+    <w:p>
+      <w:pPr>
+        <w:spacing w:before="0" w:line="240" w:lineRule="auto"/>
+        <w:ind w:right="-136"/>
+        <w:jc w:val="center"/>
+        <w:rPr>
+          <w:b/>
+          <w:bCs/>
+          <w:sz w:val="32"/>
+          <w:szCs w:val="32"/>
+          <w:u w:val="single"/>
+        </w:rPr>
+      </w:pPr>
+      <w:r>
+        <w:rPr>
+          <w:b/>
+          <w:bCs/>
+          <w:sz w:val="32"/>
+          <w:szCs w:val="32"/>
+          <w:u w:val="single"/>
+        </w:rPr>
+        <w:t>===================</w:t>
+      </w:r>
+    </w:p>
+    <w:p>
+      <w:pPr>
+        <w:spacing w:before="0" w:line="240" w:lineRule="auto"/>
+        <w:ind w:right="-136"/>
+        <w:jc w:val="center"/>
+        <w:rPr>
+          <w:b/>
+          <w:bCs/>
+          <w:sz w:val="32"/>
+          <w:szCs w:val="32"/>
+          <w:u w:val="single"/>
+        </w:rPr>
+      </w:pPr>
+    </w:p>
+    <w:p>
+      <w:pPr>
+        <w:jc w:val="center"/>
+        <w:rPr>
+          <w:b/>
+          <w:bCs/>
+          <w:sz w:val="32"/>
+          <w:szCs w:val="32"/>
+          <w:u w:val="single"/>
+        </w:rPr>
+      </w:pPr>
+    </w:p>
+    <w:p>
+      <w:pPr>
+        <w:jc w:val="center"/>
+        <w:rPr>
+          <w:b/>
+          <w:bCs/>
+          <w:sz w:val="32"/>
+          <w:szCs w:val="32"/>
+          <w:u w:val="single"/>
+        </w:rPr>
+      </w:pPr>
+    </w:p>
+    <w:p>
+      <w:pPr>
+        <w:jc w:val="center"/>
+        <w:rPr>
+          <w:b/>
+          <w:bCs/>
+          <w:sz w:val="32"/>
+          <w:szCs w:val="32"/>
+          <w:u w:val="single"/>
+        </w:rPr>
+      </w:pPr>
+    </w:p>
     <w:p>
       <w:pPr>
         <w:jc w:val="center"/>
@@ -21,7 +749,29 @@
           <w:szCs w:val="32"/>
           <w:u w:val="single"/>
         </w:rPr>
-        <w:t xml:space="preserve">TS Pada Paatam – TS 6.1 Sanskrit  corrections – Observed till </w:t>
+        <w:t xml:space="preserve">TS Pada Paatam – TS 6.1 </w:t>
+      </w:r>
+      <w:proofErr w:type="gramStart"/>
+      <w:r>
+        <w:rPr>
+          <w:b/>
+          <w:bCs/>
+          <w:sz w:val="32"/>
+          <w:szCs w:val="32"/>
+          <w:u w:val="single"/>
+        </w:rPr>
+        <w:t>Sanskrit  corrections</w:t>
+      </w:r>
+      <w:proofErr w:type="gramEnd"/>
+      <w:r>
+        <w:rPr>
+          <w:b/>
+          <w:bCs/>
+          <w:sz w:val="32"/>
+          <w:szCs w:val="32"/>
+          <w:u w:val="single"/>
+        </w:rPr>
+        <w:t xml:space="preserve"> – Observed till </w:t>
       </w:r>
       <w:r>
         <w:rPr>
@@ -236,7 +986,31 @@
                 <w:szCs w:val="28"/>
                 <w:lang w:bidi="ta-IN"/>
               </w:rPr>
-              <w:t>TS 6.1.11.5  - Padam</w:t>
+              <w:t xml:space="preserve">TS </w:t>
+            </w:r>
+            <w:proofErr w:type="gramStart"/>
+            <w:r>
+              <w:rPr>
+                <w:rFonts w:cs="Arial"/>
+                <w:b/>
+                <w:bCs/>
+                <w:sz w:val="28"/>
+                <w:szCs w:val="28"/>
+                <w:lang w:bidi="ta-IN"/>
+              </w:rPr>
+              <w:t>6.1.11.5  -</w:t>
+            </w:r>
+            <w:proofErr w:type="gramEnd"/>
+            <w:r>
+              <w:rPr>
+                <w:rFonts w:cs="Arial"/>
+                <w:b/>
+                <w:bCs/>
+                <w:sz w:val="28"/>
+                <w:szCs w:val="28"/>
+                <w:lang w:bidi="ta-IN"/>
+              </w:rPr>
+              <w:t xml:space="preserve"> Padam</w:t>
             </w:r>
           </w:p>
           <w:p>
@@ -378,7 +1152,16 @@
                 <w:sz w:val="40"/>
                 <w:szCs w:val="40"/>
               </w:rPr>
-              <w:t xml:space="preserve"> | uÉÂþhÉÈ | </w:t>
+              <w:t xml:space="preserve"> | </w:t>
+            </w:r>
+            <w:r>
+              <w:rPr>
+                <w:rFonts w:ascii="BRH Devanagari Extra" w:hAnsi="BRH Devanagari Extra" w:cs="BRH Devanagari Extra"/>
+                <w:sz w:val="40"/>
+                <w:szCs w:val="40"/>
+              </w:rPr>
+              <w:lastRenderedPageBreak/>
+              <w:t xml:space="preserve">uÉÂþhÉÈ | </w:t>
             </w:r>
           </w:p>
         </w:tc>
@@ -413,6 +1196,7 @@
                 <w:sz w:val="40"/>
                 <w:szCs w:val="40"/>
               </w:rPr>
+              <w:lastRenderedPageBreak/>
               <w:t>AlÉþuÉÎcNû¨rÉÉ</w:t>
             </w:r>
             <w:r>
@@ -464,7 +1248,16 @@
                 <w:sz w:val="40"/>
                 <w:szCs w:val="40"/>
               </w:rPr>
-              <w:t xml:space="preserve"> | uÉÂþhÉÈ |</w:t>
+              <w:t xml:space="preserve"> | </w:t>
+            </w:r>
+            <w:r>
+              <w:rPr>
+                <w:rFonts w:ascii="BRH Devanagari Extra" w:hAnsi="BRH Devanagari Extra" w:cs="BRH Devanagari Extra"/>
+                <w:sz w:val="40"/>
+                <w:szCs w:val="40"/>
+              </w:rPr>
+              <w:lastRenderedPageBreak/>
+              <w:t>uÉÂþhÉÈ |</w:t>
             </w:r>
           </w:p>
         </w:tc>
@@ -489,6 +1282,7 @@
           <w:szCs w:val="32"/>
           <w:u w:val="single"/>
         </w:rPr>
+        <w:lastRenderedPageBreak/>
         <w:t>===========</w:t>
       </w:r>
     </w:p>
@@ -1176,7 +1970,29 @@
                 <w:sz w:val="28"/>
                 <w:szCs w:val="28"/>
               </w:rPr>
-              <w:t>TS 6.1.3.8  - Vaakyam</w:t>
+              <w:t xml:space="preserve">TS </w:t>
+            </w:r>
+            <w:proofErr w:type="gramStart"/>
+            <w:r>
+              <w:rPr>
+                <w:rFonts w:cs="Arial"/>
+                <w:b/>
+                <w:bCs/>
+                <w:sz w:val="28"/>
+                <w:szCs w:val="28"/>
+              </w:rPr>
+              <w:t>6.1.3.8  -</w:t>
+            </w:r>
+            <w:proofErr w:type="gramEnd"/>
+            <w:r>
+              <w:rPr>
+                <w:rFonts w:cs="Arial"/>
+                <w:b/>
+                <w:bCs/>
+                <w:sz w:val="28"/>
+                <w:szCs w:val="28"/>
+              </w:rPr>
+              <w:t xml:space="preserve"> Vaakyam</w:t>
             </w:r>
           </w:p>
           <w:p>
@@ -1447,8 +2263,29 @@
                 <w:sz w:val="28"/>
                 <w:szCs w:val="28"/>
               </w:rPr>
-              <w:lastRenderedPageBreak/>
-              <w:t>TS 6.1.5.1  - Vaakyam</w:t>
+              <w:t xml:space="preserve">TS </w:t>
+            </w:r>
+            <w:proofErr w:type="gramStart"/>
+            <w:r>
+              <w:rPr>
+                <w:rFonts w:cs="Arial"/>
+                <w:b/>
+                <w:bCs/>
+                <w:sz w:val="28"/>
+                <w:szCs w:val="28"/>
+              </w:rPr>
+              <w:t>6.1.5.1  -</w:t>
+            </w:r>
+            <w:proofErr w:type="gramEnd"/>
+            <w:r>
+              <w:rPr>
+                <w:rFonts w:cs="Arial"/>
+                <w:b/>
+                <w:bCs/>
+                <w:sz w:val="28"/>
+                <w:szCs w:val="28"/>
+              </w:rPr>
+              <w:t xml:space="preserve"> Vaakyam</w:t>
             </w:r>
           </w:p>
           <w:p>
@@ -1822,7 +2659,29 @@
                 <w:sz w:val="28"/>
                 <w:szCs w:val="28"/>
               </w:rPr>
-              <w:t>TS 6.1.5.3  - Vaakyam</w:t>
+              <w:t xml:space="preserve">TS </w:t>
+            </w:r>
+            <w:proofErr w:type="gramStart"/>
+            <w:r>
+              <w:rPr>
+                <w:rFonts w:cs="Arial"/>
+                <w:b/>
+                <w:bCs/>
+                <w:sz w:val="28"/>
+                <w:szCs w:val="28"/>
+              </w:rPr>
+              <w:t>6.1.5.3  -</w:t>
+            </w:r>
+            <w:proofErr w:type="gramEnd"/>
+            <w:r>
+              <w:rPr>
+                <w:rFonts w:cs="Arial"/>
+                <w:b/>
+                <w:bCs/>
+                <w:sz w:val="28"/>
+                <w:szCs w:val="28"/>
+              </w:rPr>
+              <w:t xml:space="preserve"> Vaakyam</w:t>
             </w:r>
           </w:p>
           <w:p>
@@ -2106,6 +2965,7 @@
                 <w:sz w:val="28"/>
                 <w:szCs w:val="28"/>
               </w:rPr>
+              <w:lastRenderedPageBreak/>
               <w:t>TS 6.1.</w:t>
             </w:r>
             <w:r>
@@ -4127,7 +4987,6 @@
                 <w:sz w:val="28"/>
                 <w:szCs w:val="28"/>
               </w:rPr>
-              <w:lastRenderedPageBreak/>
               <w:t>TS 6.1.</w:t>
             </w:r>
             <w:r>
@@ -4264,6 +5123,7 @@
               </w:rPr>
               <w:t>–</w:t>
             </w:r>
+            <w:proofErr w:type="gramStart"/>
             <w:r>
               <w:rPr>
                 <w:rFonts w:ascii="BRH Devanagari Extra" w:hAnsi="BRH Devanagari Extra" w:cs="BRH Devanagari Extra"/>
@@ -4272,6 +5132,7 @@
               </w:rPr>
               <w:t>ÍcÉirÉÉ(</w:t>
             </w:r>
+            <w:proofErr w:type="gramEnd"/>
             <w:r>
               <w:rPr>
                 <w:rFonts w:cs="Arial"/>
@@ -4375,6 +5236,7 @@
               </w:rPr>
               <w:t>–</w:t>
             </w:r>
+            <w:proofErr w:type="gramStart"/>
             <w:r>
               <w:rPr>
                 <w:rFonts w:ascii="BRH Devanagari Extra" w:hAnsi="BRH Devanagari Extra" w:cs="BRH Devanagari Extra"/>
@@ -4383,6 +5245,7 @@
               </w:rPr>
               <w:t>ÍcÉirÉÉ(</w:t>
             </w:r>
+            <w:proofErr w:type="gramEnd"/>
             <w:r>
               <w:rPr>
                 <w:rFonts w:cs="Arial"/>
@@ -4492,7 +5355,30 @@
                 <w:sz w:val="28"/>
                 <w:szCs w:val="28"/>
               </w:rPr>
-              <w:t>TS 6.1.9.6  - Vaakyam</w:t>
+              <w:lastRenderedPageBreak/>
+              <w:t xml:space="preserve">TS </w:t>
+            </w:r>
+            <w:proofErr w:type="gramStart"/>
+            <w:r>
+              <w:rPr>
+                <w:rFonts w:cs="Arial"/>
+                <w:b/>
+                <w:bCs/>
+                <w:sz w:val="28"/>
+                <w:szCs w:val="28"/>
+              </w:rPr>
+              <w:t>6.1.9.6  -</w:t>
+            </w:r>
+            <w:proofErr w:type="gramEnd"/>
+            <w:r>
+              <w:rPr>
+                <w:rFonts w:cs="Arial"/>
+                <w:b/>
+                <w:bCs/>
+                <w:sz w:val="28"/>
+                <w:szCs w:val="28"/>
+              </w:rPr>
+              <w:t xml:space="preserve"> Vaakyam</w:t>
             </w:r>
           </w:p>
           <w:p>
@@ -4712,7 +5598,29 @@
                 <w:sz w:val="28"/>
                 <w:szCs w:val="28"/>
               </w:rPr>
-              <w:t>TS 6.1.10.3  - Vaakyam</w:t>
+              <w:t xml:space="preserve">TS </w:t>
+            </w:r>
+            <w:proofErr w:type="gramStart"/>
+            <w:r>
+              <w:rPr>
+                <w:rFonts w:cs="Arial"/>
+                <w:b/>
+                <w:bCs/>
+                <w:sz w:val="28"/>
+                <w:szCs w:val="28"/>
+              </w:rPr>
+              <w:t>6.1.10.3  -</w:t>
+            </w:r>
+            <w:proofErr w:type="gramEnd"/>
+            <w:r>
+              <w:rPr>
+                <w:rFonts w:cs="Arial"/>
+                <w:b/>
+                <w:bCs/>
+                <w:sz w:val="28"/>
+                <w:szCs w:val="28"/>
+              </w:rPr>
+              <w:t xml:space="preserve"> Vaakyam</w:t>
             </w:r>
           </w:p>
           <w:p>
@@ -5661,7 +6569,18 @@
                 <w:sz w:val="28"/>
                 <w:szCs w:val="28"/>
               </w:rPr>
-              <w:t>TS 6.1.11.</w:t>
+              <w:t xml:space="preserve">TS </w:t>
+            </w:r>
+            <w:proofErr w:type="gramStart"/>
+            <w:r>
+              <w:rPr>
+                <w:rFonts w:cs="Arial"/>
+                <w:b/>
+                <w:bCs/>
+                <w:sz w:val="28"/>
+                <w:szCs w:val="28"/>
+              </w:rPr>
+              <w:t>6.1.11.</w:t>
             </w:r>
             <w:r>
               <w:rPr>
@@ -5681,7 +6600,18 @@
                 <w:sz w:val="28"/>
                 <w:szCs w:val="28"/>
               </w:rPr>
-              <w:t xml:space="preserve">  - Vaakyam</w:t>
+              <w:t xml:space="preserve">  -</w:t>
+            </w:r>
+            <w:proofErr w:type="gramEnd"/>
+            <w:r>
+              <w:rPr>
+                <w:rFonts w:cs="Arial"/>
+                <w:b/>
+                <w:bCs/>
+                <w:sz w:val="28"/>
+                <w:szCs w:val="28"/>
+              </w:rPr>
+              <w:t xml:space="preserve"> Vaakyam</w:t>
             </w:r>
           </w:p>
           <w:p>
@@ -5924,7 +6854,29 @@
                 <w:sz w:val="28"/>
                 <w:szCs w:val="28"/>
               </w:rPr>
-              <w:t>TS 6.1.11.2  - Vaakyam</w:t>
+              <w:t xml:space="preserve">TS </w:t>
+            </w:r>
+            <w:proofErr w:type="gramStart"/>
+            <w:r>
+              <w:rPr>
+                <w:rFonts w:cs="Arial"/>
+                <w:b/>
+                <w:bCs/>
+                <w:sz w:val="28"/>
+                <w:szCs w:val="28"/>
+              </w:rPr>
+              <w:t>6.1.11.2  -</w:t>
+            </w:r>
+            <w:proofErr w:type="gramEnd"/>
+            <w:r>
+              <w:rPr>
+                <w:rFonts w:cs="Arial"/>
+                <w:b/>
+                <w:bCs/>
+                <w:sz w:val="28"/>
+                <w:szCs w:val="28"/>
+              </w:rPr>
+              <w:t xml:space="preserve"> Vaakyam</w:t>
             </w:r>
           </w:p>
           <w:p>
@@ -6173,7 +7125,6 @@
           <w:szCs w:val="32"/>
           <w:u w:val="single"/>
         </w:rPr>
-        <w:lastRenderedPageBreak/>
         <w:t>TS Pada Paatam – TS 6.1 Sanskrit co</w:t>
       </w:r>
       <w:r>
@@ -6346,6 +7297,7 @@
                 <w:sz w:val="32"/>
                 <w:szCs w:val="32"/>
               </w:rPr>
+              <w:lastRenderedPageBreak/>
               <w:t>Reference</w:t>
             </w:r>
           </w:p>
@@ -6372,6 +7324,7 @@
                 <w:sz w:val="32"/>
                 <w:szCs w:val="32"/>
               </w:rPr>
+              <w:lastRenderedPageBreak/>
               <w:t>As Printed</w:t>
             </w:r>
           </w:p>
@@ -7847,7 +8800,25 @@
                 <w:sz w:val="32"/>
                 <w:szCs w:val="32"/>
               </w:rPr>
-              <w:t xml:space="preserve">(it </w:t>
+              <w:t>(</w:t>
+            </w:r>
+            <w:proofErr w:type="gramStart"/>
+            <w:r>
+              <w:rPr>
+                <w:rFonts w:cs="Arial"/>
+                <w:sz w:val="32"/>
+                <w:szCs w:val="32"/>
+              </w:rPr>
+              <w:t>it</w:t>
+            </w:r>
+            <w:proofErr w:type="gramEnd"/>
+            <w:r>
+              <w:rPr>
+                <w:rFonts w:cs="Arial"/>
+                <w:sz w:val="32"/>
+                <w:szCs w:val="32"/>
+              </w:rPr>
+              <w:t xml:space="preserve"> </w:t>
             </w:r>
             <w:r>
               <w:rPr>
@@ -7944,7 +8915,6 @@
                 <w:sz w:val="28"/>
                 <w:szCs w:val="28"/>
               </w:rPr>
-              <w:lastRenderedPageBreak/>
               <w:t>TS 6.1.11.4 - Padam</w:t>
             </w:r>
           </w:p>
@@ -8078,6 +9048,7 @@
               </w:rPr>
               <w:t>Uç</w:t>
             </w:r>
+            <w:proofErr w:type="gramStart"/>
             <w:r>
               <w:rPr>
                 <w:rFonts w:ascii="BRH Malayalam Extra" w:eastAsia="Times New Roman" w:hAnsi="BRH Malayalam Extra" w:cs="BRH Devanagari Extra"/>
@@ -8096,6 +9067,7 @@
               </w:rPr>
               <w:t>.wÉÉ</w:t>
             </w:r>
+            <w:proofErr w:type="gramEnd"/>
             <w:r>
               <w:rPr>
                 <w:rFonts w:ascii="BRH Malayalam Extra" w:eastAsia="Times New Roman" w:hAnsi="BRH Malayalam Extra" w:cs="BRH Devanagari Extra"/>
@@ -8295,6 +9267,7 @@
               </w:rPr>
               <w:t>Uç</w:t>
             </w:r>
+            <w:proofErr w:type="gramStart"/>
             <w:r>
               <w:rPr>
                 <w:rFonts w:ascii="BRH Malayalam Extra" w:eastAsia="Times New Roman" w:hAnsi="BRH Malayalam Extra" w:cs="BRH Devanagari Extra"/>
@@ -8313,6 +9286,7 @@
               </w:rPr>
               <w:t>.wÉÉ</w:t>
             </w:r>
+            <w:proofErr w:type="gramEnd"/>
             <w:r>
               <w:rPr>
                 <w:rFonts w:ascii="BRH Malayalam Extra" w:eastAsia="Times New Roman" w:hAnsi="BRH Malayalam Extra" w:cs="BRH Devanagari Extra"/>
@@ -8427,6 +9401,7 @@
           <w:szCs w:val="32"/>
           <w:u w:val="single"/>
         </w:rPr>
+        <w:lastRenderedPageBreak/>
         <w:t>====================</w:t>
       </w:r>
     </w:p>
@@ -9007,7 +9982,7 @@
 </file>
 
 <file path=word/endnotes.xml><?xml version="1.0" encoding="utf-8"?>
-<w:endnotes xmlns:wpc="http://schemas.microsoft.com/office/word/2010/wordprocessingCanvas" xmlns:cx="http://schemas.microsoft.com/office/drawing/2014/chartex" xmlns:cx1="http://schemas.microsoft.com/office/drawing/2015/9/8/chartex" xmlns:cx2="http://schemas.microsoft.com/office/drawing/2015/10/21/chartex" xmlns:cx3="http://schemas.microsoft.com/office/drawing/2016/5/9/chartex" xmlns:cx4="http://schemas.microsoft.com/office/drawing/2016/5/10/chartex" xmlns:cx5="http://schemas.microsoft.com/office/drawing/2016/5/11/chartex" xmlns:cx6="http://schemas.microsoft.com/office/drawing/2016/5/12/chartex" xmlns:cx7="http://schemas.microsoft.com/office/drawing/2016/5/13/chartex" xmlns:cx8="http://schemas.microsoft.com/office/drawing/2016/5/14/chartex" xmlns:mc="http://schemas.openxmlformats.org/markup-compatibility/2006" xmlns:aink="http://schemas.microsoft.com/office/drawing/2016/ink" xmlns:am3d="http://schemas.microsoft.com/office/drawing/2017/model3d" xmlns:o="urn:schemas-microsoft-com:office:office" xmlns:oel="http://schemas.microsoft.com/office/2019/extlst" xmlns:r="http://schemas.openxmlformats.org/officeDocument/2006/relationships" xmlns:m="http://schemas.openxmlformats.org/officeDocument/2006/math" xmlns:v="urn:schemas-microsoft-com:vml" xmlns:wp14="http://schemas.microsoft.com/office/word/2010/wordprocessingDrawing" xmlns:wp="http://schemas.openxmlformats.org/drawingml/2006/wordprocessingDrawing" xmlns:w10="urn:schemas-microsoft-com:office:word" xmlns:w="http://schemas.openxmlformats.org/wordprocessingml/2006/main" xmlns:w14="http://schemas.microsoft.com/office/word/2010/wordml" xmlns:w15="http://schemas.microsoft.com/office/word/2012/wordml" xmlns:w16cex="http://schemas.microsoft.com/office/word/2018/wordml/cex" xmlns:w16cid="http://schemas.microsoft.com/office/word/2016/wordml/cid" xmlns:w16="http://schemas.microsoft.com/office/word/2018/wordml" xmlns:w16sdtdh="http://schemas.microsoft.com/office/word/2020/wordml/sdtdatahash" xmlns:w16se="http://schemas.microsoft.com/office/word/2015/wordml/symex" xmlns:wpg="http://schemas.microsoft.com/office/word/2010/wordprocessingGroup" xmlns:wpi="http://schemas.microsoft.com/office/word/2010/wordprocessingInk" xmlns:wne="http://schemas.microsoft.com/office/word/2006/wordml" xmlns:wps="http://schemas.microsoft.com/office/word/2010/wordprocessingShape" mc:Ignorable="w14 w15 w16se w16cid w16 w16cex w16sdtdh wp14">
+<w:endnotes xmlns:wpc="http://schemas.microsoft.com/office/word/2010/wordprocessingCanvas" xmlns:cx="http://schemas.microsoft.com/office/drawing/2014/chartex" xmlns:cx1="http://schemas.microsoft.com/office/drawing/2015/9/8/chartex" xmlns:cx2="http://schemas.microsoft.com/office/drawing/2015/10/21/chartex" xmlns:cx3="http://schemas.microsoft.com/office/drawing/2016/5/9/chartex" xmlns:cx4="http://schemas.microsoft.com/office/drawing/2016/5/10/chartex" xmlns:cx5="http://schemas.microsoft.com/office/drawing/2016/5/11/chartex" xmlns:cx6="http://schemas.microsoft.com/office/drawing/2016/5/12/chartex" xmlns:cx7="http://schemas.microsoft.com/office/drawing/2016/5/13/chartex" xmlns:cx8="http://schemas.microsoft.com/office/drawing/2016/5/14/chartex" xmlns:mc="http://schemas.openxmlformats.org/markup-compatibility/2006" xmlns:aink="http://schemas.microsoft.com/office/drawing/2016/ink" xmlns:am3d="http://schemas.microsoft.com/office/drawing/2017/model3d" xmlns:o="urn:schemas-microsoft-com:office:office" xmlns:oel="http://schemas.microsoft.com/office/2019/extlst" xmlns:r="http://schemas.openxmlformats.org/officeDocument/2006/relationships" xmlns:m="http://schemas.openxmlformats.org/officeDocument/2006/math" xmlns:v="urn:schemas-microsoft-com:vml" xmlns:wp14="http://schemas.microsoft.com/office/word/2010/wordprocessingDrawing" xmlns:wp="http://schemas.openxmlformats.org/drawingml/2006/wordprocessingDrawing" xmlns:w10="urn:schemas-microsoft-com:office:word" xmlns:w="http://schemas.openxmlformats.org/wordprocessingml/2006/main" xmlns:w14="http://schemas.microsoft.com/office/word/2010/wordml" xmlns:w15="http://schemas.microsoft.com/office/word/2012/wordml" xmlns:w16cex="http://schemas.microsoft.com/office/word/2018/wordml/cex" xmlns:w16cid="http://schemas.microsoft.com/office/word/2016/wordml/cid" xmlns:w16="http://schemas.microsoft.com/office/word/2018/wordml" xmlns:w16du="http://schemas.microsoft.com/office/word/2023/wordml/word16du" xmlns:w16sdtdh="http://schemas.microsoft.com/office/word/2020/wordml/sdtdatahash" xmlns:w16se="http://schemas.microsoft.com/office/word/2015/wordml/symex" xmlns:wpg="http://schemas.microsoft.com/office/word/2010/wordprocessingGroup" xmlns:wpi="http://schemas.microsoft.com/office/word/2010/wordprocessingInk" xmlns:wne="http://schemas.microsoft.com/office/word/2006/wordml" xmlns:wps="http://schemas.microsoft.com/office/word/2010/wordprocessingShape" mc:Ignorable="w14 w15 w16se w16cid w16 w16cex w16sdtdh w16du wp14">
   <w:endnote w:type="separator" w:id="-1">
     <w:p>
       <w:pPr>
@@ -9032,7 +10007,7 @@
 </file>
 
 <file path=word/footer1.xml><?xml version="1.0" encoding="utf-8"?>
-<w:ftr xmlns:wpc="http://schemas.microsoft.com/office/word/2010/wordprocessingCanvas" xmlns:cx="http://schemas.microsoft.com/office/drawing/2014/chartex" xmlns:cx1="http://schemas.microsoft.com/office/drawing/2015/9/8/chartex" xmlns:cx2="http://schemas.microsoft.com/office/drawing/2015/10/21/chartex" xmlns:cx3="http://schemas.microsoft.com/office/drawing/2016/5/9/chartex" xmlns:cx4="http://schemas.microsoft.com/office/drawing/2016/5/10/chartex" xmlns:cx5="http://schemas.microsoft.com/office/drawing/2016/5/11/chartex" xmlns:cx6="http://schemas.microsoft.com/office/drawing/2016/5/12/chartex" xmlns:cx7="http://schemas.microsoft.com/office/drawing/2016/5/13/chartex" xmlns:cx8="http://schemas.microsoft.com/office/drawing/2016/5/14/chartex" xmlns:mc="http://schemas.openxmlformats.org/markup-compatibility/2006" xmlns:aink="http://schemas.microsoft.com/office/drawing/2016/ink" xmlns:am3d="http://schemas.microsoft.com/office/drawing/2017/model3d" xmlns:o="urn:schemas-microsoft-com:office:office" xmlns:oel="http://schemas.microsoft.com/office/2019/extlst" xmlns:r="http://schemas.openxmlformats.org/officeDocument/2006/relationships" xmlns:m="http://schemas.openxmlformats.org/officeDocument/2006/math" xmlns:v="urn:schemas-microsoft-com:vml" xmlns:wp14="http://schemas.microsoft.com/office/word/2010/wordprocessingDrawing" xmlns:wp="http://schemas.openxmlformats.org/drawingml/2006/wordprocessingDrawing" xmlns:w10="urn:schemas-microsoft-com:office:word" xmlns:w="http://schemas.openxmlformats.org/wordprocessingml/2006/main" xmlns:w14="http://schemas.microsoft.com/office/word/2010/wordml" xmlns:w15="http://schemas.microsoft.com/office/word/2012/wordml" xmlns:w16cex="http://schemas.microsoft.com/office/word/2018/wordml/cex" xmlns:w16cid="http://schemas.microsoft.com/office/word/2016/wordml/cid" xmlns:w16="http://schemas.microsoft.com/office/word/2018/wordml" xmlns:w16sdtdh="http://schemas.microsoft.com/office/word/2020/wordml/sdtdatahash" xmlns:w16se="http://schemas.microsoft.com/office/word/2015/wordml/symex" xmlns:wpg="http://schemas.microsoft.com/office/word/2010/wordprocessingGroup" xmlns:wpi="http://schemas.microsoft.com/office/word/2010/wordprocessingInk" xmlns:wne="http://schemas.microsoft.com/office/word/2006/wordml" xmlns:wps="http://schemas.microsoft.com/office/word/2010/wordprocessingShape" mc:Ignorable="w14 w15 w16se w16cid w16 w16cex w16sdtdh wp14">
+<w:ftr xmlns:wpc="http://schemas.microsoft.com/office/word/2010/wordprocessingCanvas" xmlns:cx="http://schemas.microsoft.com/office/drawing/2014/chartex" xmlns:cx1="http://schemas.microsoft.com/office/drawing/2015/9/8/chartex" xmlns:cx2="http://schemas.microsoft.com/office/drawing/2015/10/21/chartex" xmlns:cx3="http://schemas.microsoft.com/office/drawing/2016/5/9/chartex" xmlns:cx4="http://schemas.microsoft.com/office/drawing/2016/5/10/chartex" xmlns:cx5="http://schemas.microsoft.com/office/drawing/2016/5/11/chartex" xmlns:cx6="http://schemas.microsoft.com/office/drawing/2016/5/12/chartex" xmlns:cx7="http://schemas.microsoft.com/office/drawing/2016/5/13/chartex" xmlns:cx8="http://schemas.microsoft.com/office/drawing/2016/5/14/chartex" xmlns:mc="http://schemas.openxmlformats.org/markup-compatibility/2006" xmlns:aink="http://schemas.microsoft.com/office/drawing/2016/ink" xmlns:am3d="http://schemas.microsoft.com/office/drawing/2017/model3d" xmlns:o="urn:schemas-microsoft-com:office:office" xmlns:oel="http://schemas.microsoft.com/office/2019/extlst" xmlns:r="http://schemas.openxmlformats.org/officeDocument/2006/relationships" xmlns:m="http://schemas.openxmlformats.org/officeDocument/2006/math" xmlns:v="urn:schemas-microsoft-com:vml" xmlns:wp14="http://schemas.microsoft.com/office/word/2010/wordprocessingDrawing" xmlns:wp="http://schemas.openxmlformats.org/drawingml/2006/wordprocessingDrawing" xmlns:w10="urn:schemas-microsoft-com:office:word" xmlns:w="http://schemas.openxmlformats.org/wordprocessingml/2006/main" xmlns:w14="http://schemas.microsoft.com/office/word/2010/wordml" xmlns:w15="http://schemas.microsoft.com/office/word/2012/wordml" xmlns:w16cex="http://schemas.microsoft.com/office/word/2018/wordml/cex" xmlns:w16cid="http://schemas.microsoft.com/office/word/2016/wordml/cid" xmlns:w16="http://schemas.microsoft.com/office/word/2018/wordml" xmlns:w16du="http://schemas.microsoft.com/office/word/2023/wordml/word16du" xmlns:w16sdtdh="http://schemas.microsoft.com/office/word/2020/wordml/sdtdatahash" xmlns:w16se="http://schemas.microsoft.com/office/word/2015/wordml/symex" xmlns:wpg="http://schemas.microsoft.com/office/word/2010/wordprocessingGroup" xmlns:wpi="http://schemas.microsoft.com/office/word/2010/wordprocessingInk" xmlns:wne="http://schemas.microsoft.com/office/word/2006/wordml" xmlns:wps="http://schemas.microsoft.com/office/word/2010/wordprocessingShape" mc:Ignorable="w14 w15 w16se w16cid w16 w16cex w16sdtdh w16du wp14">
   <w:p>
     <w:pPr>
       <w:pBdr>
@@ -9208,7 +10183,7 @@
 </file>
 
 <file path=word/footer2.xml><?xml version="1.0" encoding="utf-8"?>
-<w:ftr xmlns:wpc="http://schemas.microsoft.com/office/word/2010/wordprocessingCanvas" xmlns:cx="http://schemas.microsoft.com/office/drawing/2014/chartex" xmlns:cx1="http://schemas.microsoft.com/office/drawing/2015/9/8/chartex" xmlns:cx2="http://schemas.microsoft.com/office/drawing/2015/10/21/chartex" xmlns:cx3="http://schemas.microsoft.com/office/drawing/2016/5/9/chartex" xmlns:cx4="http://schemas.microsoft.com/office/drawing/2016/5/10/chartex" xmlns:cx5="http://schemas.microsoft.com/office/drawing/2016/5/11/chartex" xmlns:cx6="http://schemas.microsoft.com/office/drawing/2016/5/12/chartex" xmlns:cx7="http://schemas.microsoft.com/office/drawing/2016/5/13/chartex" xmlns:cx8="http://schemas.microsoft.com/office/drawing/2016/5/14/chartex" xmlns:mc="http://schemas.openxmlformats.org/markup-compatibility/2006" xmlns:aink="http://schemas.microsoft.com/office/drawing/2016/ink" xmlns:am3d="http://schemas.microsoft.com/office/drawing/2017/model3d" xmlns:o="urn:schemas-microsoft-com:office:office" xmlns:oel="http://schemas.microsoft.com/office/2019/extlst" xmlns:r="http://schemas.openxmlformats.org/officeDocument/2006/relationships" xmlns:m="http://schemas.openxmlformats.org/officeDocument/2006/math" xmlns:v="urn:schemas-microsoft-com:vml" xmlns:wp14="http://schemas.microsoft.com/office/word/2010/wordprocessingDrawing" xmlns:wp="http://schemas.openxmlformats.org/drawingml/2006/wordprocessingDrawing" xmlns:w10="urn:schemas-microsoft-com:office:word" xmlns:w="http://schemas.openxmlformats.org/wordprocessingml/2006/main" xmlns:w14="http://schemas.microsoft.com/office/word/2010/wordml" xmlns:w15="http://schemas.microsoft.com/office/word/2012/wordml" xmlns:w16cex="http://schemas.microsoft.com/office/word/2018/wordml/cex" xmlns:w16cid="http://schemas.microsoft.com/office/word/2016/wordml/cid" xmlns:w16="http://schemas.microsoft.com/office/word/2018/wordml" xmlns:w16sdtdh="http://schemas.microsoft.com/office/word/2020/wordml/sdtdatahash" xmlns:w16se="http://schemas.microsoft.com/office/word/2015/wordml/symex" xmlns:wpg="http://schemas.microsoft.com/office/word/2010/wordprocessingGroup" xmlns:wpi="http://schemas.microsoft.com/office/word/2010/wordprocessingInk" xmlns:wne="http://schemas.microsoft.com/office/word/2006/wordml" xmlns:wps="http://schemas.microsoft.com/office/word/2010/wordprocessingShape" mc:Ignorable="w14 w15 w16se w16cid w16 w16cex w16sdtdh wp14">
+<w:ftr xmlns:wpc="http://schemas.microsoft.com/office/word/2010/wordprocessingCanvas" xmlns:cx="http://schemas.microsoft.com/office/drawing/2014/chartex" xmlns:cx1="http://schemas.microsoft.com/office/drawing/2015/9/8/chartex" xmlns:cx2="http://schemas.microsoft.com/office/drawing/2015/10/21/chartex" xmlns:cx3="http://schemas.microsoft.com/office/drawing/2016/5/9/chartex" xmlns:cx4="http://schemas.microsoft.com/office/drawing/2016/5/10/chartex" xmlns:cx5="http://schemas.microsoft.com/office/drawing/2016/5/11/chartex" xmlns:cx6="http://schemas.microsoft.com/office/drawing/2016/5/12/chartex" xmlns:cx7="http://schemas.microsoft.com/office/drawing/2016/5/13/chartex" xmlns:cx8="http://schemas.microsoft.com/office/drawing/2016/5/14/chartex" xmlns:mc="http://schemas.openxmlformats.org/markup-compatibility/2006" xmlns:aink="http://schemas.microsoft.com/office/drawing/2016/ink" xmlns:am3d="http://schemas.microsoft.com/office/drawing/2017/model3d" xmlns:o="urn:schemas-microsoft-com:office:office" xmlns:oel="http://schemas.microsoft.com/office/2019/extlst" xmlns:r="http://schemas.openxmlformats.org/officeDocument/2006/relationships" xmlns:m="http://schemas.openxmlformats.org/officeDocument/2006/math" xmlns:v="urn:schemas-microsoft-com:vml" xmlns:wp14="http://schemas.microsoft.com/office/word/2010/wordprocessingDrawing" xmlns:wp="http://schemas.openxmlformats.org/drawingml/2006/wordprocessingDrawing" xmlns:w10="urn:schemas-microsoft-com:office:word" xmlns:w="http://schemas.openxmlformats.org/wordprocessingml/2006/main" xmlns:w14="http://schemas.microsoft.com/office/word/2010/wordml" xmlns:w15="http://schemas.microsoft.com/office/word/2012/wordml" xmlns:w16cex="http://schemas.microsoft.com/office/word/2018/wordml/cex" xmlns:w16cid="http://schemas.microsoft.com/office/word/2016/wordml/cid" xmlns:w16="http://schemas.microsoft.com/office/word/2018/wordml" xmlns:w16du="http://schemas.microsoft.com/office/word/2023/wordml/word16du" xmlns:w16sdtdh="http://schemas.microsoft.com/office/word/2020/wordml/sdtdatahash" xmlns:w16se="http://schemas.microsoft.com/office/word/2015/wordml/symex" xmlns:wpg="http://schemas.microsoft.com/office/word/2010/wordprocessingGroup" xmlns:wpi="http://schemas.microsoft.com/office/word/2010/wordprocessingInk" xmlns:wne="http://schemas.microsoft.com/office/word/2006/wordml" xmlns:wps="http://schemas.microsoft.com/office/word/2010/wordprocessingShape" mc:Ignorable="w14 w15 w16se w16cid w16 w16cex w16sdtdh w16du wp14">
   <w:p>
     <w:pPr>
       <w:pBdr>
@@ -9398,7 +10373,7 @@
 </file>
 
 <file path=word/footnotes.xml><?xml version="1.0" encoding="utf-8"?>
-<w:footnotes xmlns:wpc="http://schemas.microsoft.com/office/word/2010/wordprocessingCanvas" xmlns:cx="http://schemas.microsoft.com/office/drawing/2014/chartex" xmlns:cx1="http://schemas.microsoft.com/office/drawing/2015/9/8/chartex" xmlns:cx2="http://schemas.microsoft.com/office/drawing/2015/10/21/chartex" xmlns:cx3="http://schemas.microsoft.com/office/drawing/2016/5/9/chartex" xmlns:cx4="http://schemas.microsoft.com/office/drawing/2016/5/10/chartex" xmlns:cx5="http://schemas.microsoft.com/office/drawing/2016/5/11/chartex" xmlns:cx6="http://schemas.microsoft.com/office/drawing/2016/5/12/chartex" xmlns:cx7="http://schemas.microsoft.com/office/drawing/2016/5/13/chartex" xmlns:cx8="http://schemas.microsoft.com/office/drawing/2016/5/14/chartex" xmlns:mc="http://schemas.openxmlformats.org/markup-compatibility/2006" xmlns:aink="http://schemas.microsoft.com/office/drawing/2016/ink" xmlns:am3d="http://schemas.microsoft.com/office/drawing/2017/model3d" xmlns:o="urn:schemas-microsoft-com:office:office" xmlns:oel="http://schemas.microsoft.com/office/2019/extlst" xmlns:r="http://schemas.openxmlformats.org/officeDocument/2006/relationships" xmlns:m="http://schemas.openxmlformats.org/officeDocument/2006/math" xmlns:v="urn:schemas-microsoft-com:vml" xmlns:wp14="http://schemas.microsoft.com/office/word/2010/wordprocessingDrawing" xmlns:wp="http://schemas.openxmlformats.org/drawingml/2006/wordprocessingDrawing" xmlns:w10="urn:schemas-microsoft-com:office:word" xmlns:w="http://schemas.openxmlformats.org/wordprocessingml/2006/main" xmlns:w14="http://schemas.microsoft.com/office/word/2010/wordml" xmlns:w15="http://schemas.microsoft.com/office/word/2012/wordml" xmlns:w16cex="http://schemas.microsoft.com/office/word/2018/wordml/cex" xmlns:w16cid="http://schemas.microsoft.com/office/word/2016/wordml/cid" xmlns:w16="http://schemas.microsoft.com/office/word/2018/wordml" xmlns:w16sdtdh="http://schemas.microsoft.com/office/word/2020/wordml/sdtdatahash" xmlns:w16se="http://schemas.microsoft.com/office/word/2015/wordml/symex" xmlns:wpg="http://schemas.microsoft.com/office/word/2010/wordprocessingGroup" xmlns:wpi="http://schemas.microsoft.com/office/word/2010/wordprocessingInk" xmlns:wne="http://schemas.microsoft.com/office/word/2006/wordml" xmlns:wps="http://schemas.microsoft.com/office/word/2010/wordprocessingShape" mc:Ignorable="w14 w15 w16se w16cid w16 w16cex w16sdtdh wp14">
+<w:footnotes xmlns:wpc="http://schemas.microsoft.com/office/word/2010/wordprocessingCanvas" xmlns:cx="http://schemas.microsoft.com/office/drawing/2014/chartex" xmlns:cx1="http://schemas.microsoft.com/office/drawing/2015/9/8/chartex" xmlns:cx2="http://schemas.microsoft.com/office/drawing/2015/10/21/chartex" xmlns:cx3="http://schemas.microsoft.com/office/drawing/2016/5/9/chartex" xmlns:cx4="http://schemas.microsoft.com/office/drawing/2016/5/10/chartex" xmlns:cx5="http://schemas.microsoft.com/office/drawing/2016/5/11/chartex" xmlns:cx6="http://schemas.microsoft.com/office/drawing/2016/5/12/chartex" xmlns:cx7="http://schemas.microsoft.com/office/drawing/2016/5/13/chartex" xmlns:cx8="http://schemas.microsoft.com/office/drawing/2016/5/14/chartex" xmlns:mc="http://schemas.openxmlformats.org/markup-compatibility/2006" xmlns:aink="http://schemas.microsoft.com/office/drawing/2016/ink" xmlns:am3d="http://schemas.microsoft.com/office/drawing/2017/model3d" xmlns:o="urn:schemas-microsoft-com:office:office" xmlns:oel="http://schemas.microsoft.com/office/2019/extlst" xmlns:r="http://schemas.openxmlformats.org/officeDocument/2006/relationships" xmlns:m="http://schemas.openxmlformats.org/officeDocument/2006/math" xmlns:v="urn:schemas-microsoft-com:vml" xmlns:wp14="http://schemas.microsoft.com/office/word/2010/wordprocessingDrawing" xmlns:wp="http://schemas.openxmlformats.org/drawingml/2006/wordprocessingDrawing" xmlns:w10="urn:schemas-microsoft-com:office:word" xmlns:w="http://schemas.openxmlformats.org/wordprocessingml/2006/main" xmlns:w14="http://schemas.microsoft.com/office/word/2010/wordml" xmlns:w15="http://schemas.microsoft.com/office/word/2012/wordml" xmlns:w16cex="http://schemas.microsoft.com/office/word/2018/wordml/cex" xmlns:w16cid="http://schemas.microsoft.com/office/word/2016/wordml/cid" xmlns:w16="http://schemas.microsoft.com/office/word/2018/wordml" xmlns:w16du="http://schemas.microsoft.com/office/word/2023/wordml/word16du" xmlns:w16sdtdh="http://schemas.microsoft.com/office/word/2020/wordml/sdtdatahash" xmlns:w16se="http://schemas.microsoft.com/office/word/2015/wordml/symex" xmlns:wpg="http://schemas.microsoft.com/office/word/2010/wordprocessingGroup" xmlns:wpi="http://schemas.microsoft.com/office/word/2010/wordprocessingInk" xmlns:wne="http://schemas.microsoft.com/office/word/2006/wordml" xmlns:wps="http://schemas.microsoft.com/office/word/2010/wordprocessingShape" mc:Ignorable="w14 w15 w16se w16cid w16 w16cex w16sdtdh w16du wp14">
   <w:footnote w:type="separator" w:id="-1">
     <w:p>
       <w:pPr>
@@ -9423,7 +10398,7 @@
 </file>
 
 <file path=word/header1.xml><?xml version="1.0" encoding="utf-8"?>
-<w:hdr xmlns:wpc="http://schemas.microsoft.com/office/word/2010/wordprocessingCanvas" xmlns:cx="http://schemas.microsoft.com/office/drawing/2014/chartex" xmlns:cx1="http://schemas.microsoft.com/office/drawing/2015/9/8/chartex" xmlns:cx2="http://schemas.microsoft.com/office/drawing/2015/10/21/chartex" xmlns:cx3="http://schemas.microsoft.com/office/drawing/2016/5/9/chartex" xmlns:cx4="http://schemas.microsoft.com/office/drawing/2016/5/10/chartex" xmlns:cx5="http://schemas.microsoft.com/office/drawing/2016/5/11/chartex" xmlns:cx6="http://schemas.microsoft.com/office/drawing/2016/5/12/chartex" xmlns:cx7="http://schemas.microsoft.com/office/drawing/2016/5/13/chartex" xmlns:cx8="http://schemas.microsoft.com/office/drawing/2016/5/14/chartex" xmlns:mc="http://schemas.openxmlformats.org/markup-compatibility/2006" xmlns:aink="http://schemas.microsoft.com/office/drawing/2016/ink" xmlns:am3d="http://schemas.microsoft.com/office/drawing/2017/model3d" xmlns:o="urn:schemas-microsoft-com:office:office" xmlns:oel="http://schemas.microsoft.com/office/2019/extlst" xmlns:r="http://schemas.openxmlformats.org/officeDocument/2006/relationships" xmlns:m="http://schemas.openxmlformats.org/officeDocument/2006/math" xmlns:v="urn:schemas-microsoft-com:vml" xmlns:wp14="http://schemas.microsoft.com/office/word/2010/wordprocessingDrawing" xmlns:wp="http://schemas.openxmlformats.org/drawingml/2006/wordprocessingDrawing" xmlns:w10="urn:schemas-microsoft-com:office:word" xmlns:w="http://schemas.openxmlformats.org/wordprocessingml/2006/main" xmlns:w14="http://schemas.microsoft.com/office/word/2010/wordml" xmlns:w15="http://schemas.microsoft.com/office/word/2012/wordml" xmlns:w16cex="http://schemas.microsoft.com/office/word/2018/wordml/cex" xmlns:w16cid="http://schemas.microsoft.com/office/word/2016/wordml/cid" xmlns:w16="http://schemas.microsoft.com/office/word/2018/wordml" xmlns:w16sdtdh="http://schemas.microsoft.com/office/word/2020/wordml/sdtdatahash" xmlns:w16se="http://schemas.microsoft.com/office/word/2015/wordml/symex" xmlns:wpg="http://schemas.microsoft.com/office/word/2010/wordprocessingGroup" xmlns:wpi="http://schemas.microsoft.com/office/word/2010/wordprocessingInk" xmlns:wne="http://schemas.microsoft.com/office/word/2006/wordml" xmlns:wps="http://schemas.microsoft.com/office/word/2010/wordprocessingShape" mc:Ignorable="w14 w15 w16se w16cid w16 w16cex w16sdtdh wp14">
+<w:hdr xmlns:wpc="http://schemas.microsoft.com/office/word/2010/wordprocessingCanvas" xmlns:cx="http://schemas.microsoft.com/office/drawing/2014/chartex" xmlns:cx1="http://schemas.microsoft.com/office/drawing/2015/9/8/chartex" xmlns:cx2="http://schemas.microsoft.com/office/drawing/2015/10/21/chartex" xmlns:cx3="http://schemas.microsoft.com/office/drawing/2016/5/9/chartex" xmlns:cx4="http://schemas.microsoft.com/office/drawing/2016/5/10/chartex" xmlns:cx5="http://schemas.microsoft.com/office/drawing/2016/5/11/chartex" xmlns:cx6="http://schemas.microsoft.com/office/drawing/2016/5/12/chartex" xmlns:cx7="http://schemas.microsoft.com/office/drawing/2016/5/13/chartex" xmlns:cx8="http://schemas.microsoft.com/office/drawing/2016/5/14/chartex" xmlns:mc="http://schemas.openxmlformats.org/markup-compatibility/2006" xmlns:aink="http://schemas.microsoft.com/office/drawing/2016/ink" xmlns:am3d="http://schemas.microsoft.com/office/drawing/2017/model3d" xmlns:o="urn:schemas-microsoft-com:office:office" xmlns:oel="http://schemas.microsoft.com/office/2019/extlst" xmlns:r="http://schemas.openxmlformats.org/officeDocument/2006/relationships" xmlns:m="http://schemas.openxmlformats.org/officeDocument/2006/math" xmlns:v="urn:schemas-microsoft-com:vml" xmlns:wp14="http://schemas.microsoft.com/office/word/2010/wordprocessingDrawing" xmlns:wp="http://schemas.openxmlformats.org/drawingml/2006/wordprocessingDrawing" xmlns:w10="urn:schemas-microsoft-com:office:word" xmlns:w="http://schemas.openxmlformats.org/wordprocessingml/2006/main" xmlns:w14="http://schemas.microsoft.com/office/word/2010/wordml" xmlns:w15="http://schemas.microsoft.com/office/word/2012/wordml" xmlns:w16cex="http://schemas.microsoft.com/office/word/2018/wordml/cex" xmlns:w16cid="http://schemas.microsoft.com/office/word/2016/wordml/cid" xmlns:w16="http://schemas.microsoft.com/office/word/2018/wordml" xmlns:w16du="http://schemas.microsoft.com/office/word/2023/wordml/word16du" xmlns:w16sdtdh="http://schemas.microsoft.com/office/word/2020/wordml/sdtdatahash" xmlns:w16se="http://schemas.microsoft.com/office/word/2015/wordml/symex" xmlns:wpg="http://schemas.microsoft.com/office/word/2010/wordprocessingGroup" xmlns:wpi="http://schemas.microsoft.com/office/word/2010/wordprocessingInk" xmlns:wne="http://schemas.microsoft.com/office/word/2006/wordml" xmlns:wps="http://schemas.microsoft.com/office/word/2010/wordprocessingShape" mc:Ignorable="w14 w15 w16se w16cid w16 w16cex w16sdtdh w16du wp14">
   <w:p>
     <w:pPr>
       <w:pStyle w:val="Header"/>
@@ -9436,7 +10411,7 @@
 </file>
 
 <file path=word/header2.xml><?xml version="1.0" encoding="utf-8"?>
-<w:hdr xmlns:wpc="http://schemas.microsoft.com/office/word/2010/wordprocessingCanvas" xmlns:cx="http://schemas.microsoft.com/office/drawing/2014/chartex" xmlns:cx1="http://schemas.microsoft.com/office/drawing/2015/9/8/chartex" xmlns:cx2="http://schemas.microsoft.com/office/drawing/2015/10/21/chartex" xmlns:cx3="http://schemas.microsoft.com/office/drawing/2016/5/9/chartex" xmlns:cx4="http://schemas.microsoft.com/office/drawing/2016/5/10/chartex" xmlns:cx5="http://schemas.microsoft.com/office/drawing/2016/5/11/chartex" xmlns:cx6="http://schemas.microsoft.com/office/drawing/2016/5/12/chartex" xmlns:cx7="http://schemas.microsoft.com/office/drawing/2016/5/13/chartex" xmlns:cx8="http://schemas.microsoft.com/office/drawing/2016/5/14/chartex" xmlns:mc="http://schemas.openxmlformats.org/markup-compatibility/2006" xmlns:aink="http://schemas.microsoft.com/office/drawing/2016/ink" xmlns:am3d="http://schemas.microsoft.com/office/drawing/2017/model3d" xmlns:o="urn:schemas-microsoft-com:office:office" xmlns:oel="http://schemas.microsoft.com/office/2019/extlst" xmlns:r="http://schemas.openxmlformats.org/officeDocument/2006/relationships" xmlns:m="http://schemas.openxmlformats.org/officeDocument/2006/math" xmlns:v="urn:schemas-microsoft-com:vml" xmlns:wp14="http://schemas.microsoft.com/office/word/2010/wordprocessingDrawing" xmlns:wp="http://schemas.openxmlformats.org/drawingml/2006/wordprocessingDrawing" xmlns:w10="urn:schemas-microsoft-com:office:word" xmlns:w="http://schemas.openxmlformats.org/wordprocessingml/2006/main" xmlns:w14="http://schemas.microsoft.com/office/word/2010/wordml" xmlns:w15="http://schemas.microsoft.com/office/word/2012/wordml" xmlns:w16cex="http://schemas.microsoft.com/office/word/2018/wordml/cex" xmlns:w16cid="http://schemas.microsoft.com/office/word/2016/wordml/cid" xmlns:w16="http://schemas.microsoft.com/office/word/2018/wordml" xmlns:w16sdtdh="http://schemas.microsoft.com/office/word/2020/wordml/sdtdatahash" xmlns:w16se="http://schemas.microsoft.com/office/word/2015/wordml/symex" xmlns:wpg="http://schemas.microsoft.com/office/word/2010/wordprocessingGroup" xmlns:wpi="http://schemas.microsoft.com/office/word/2010/wordprocessingInk" xmlns:wne="http://schemas.microsoft.com/office/word/2006/wordml" xmlns:wps="http://schemas.microsoft.com/office/word/2010/wordprocessingShape" mc:Ignorable="w14 w15 w16se w16cid w16 w16cex w16sdtdh wp14">
+<w:hdr xmlns:wpc="http://schemas.microsoft.com/office/word/2010/wordprocessingCanvas" xmlns:cx="http://schemas.microsoft.com/office/drawing/2014/chartex" xmlns:cx1="http://schemas.microsoft.com/office/drawing/2015/9/8/chartex" xmlns:cx2="http://schemas.microsoft.com/office/drawing/2015/10/21/chartex" xmlns:cx3="http://schemas.microsoft.com/office/drawing/2016/5/9/chartex" xmlns:cx4="http://schemas.microsoft.com/office/drawing/2016/5/10/chartex" xmlns:cx5="http://schemas.microsoft.com/office/drawing/2016/5/11/chartex" xmlns:cx6="http://schemas.microsoft.com/office/drawing/2016/5/12/chartex" xmlns:cx7="http://schemas.microsoft.com/office/drawing/2016/5/13/chartex" xmlns:cx8="http://schemas.microsoft.com/office/drawing/2016/5/14/chartex" xmlns:mc="http://schemas.openxmlformats.org/markup-compatibility/2006" xmlns:aink="http://schemas.microsoft.com/office/drawing/2016/ink" xmlns:am3d="http://schemas.microsoft.com/office/drawing/2017/model3d" xmlns:o="urn:schemas-microsoft-com:office:office" xmlns:oel="http://schemas.microsoft.com/office/2019/extlst" xmlns:r="http://schemas.openxmlformats.org/officeDocument/2006/relationships" xmlns:m="http://schemas.openxmlformats.org/officeDocument/2006/math" xmlns:v="urn:schemas-microsoft-com:vml" xmlns:wp14="http://schemas.microsoft.com/office/word/2010/wordprocessingDrawing" xmlns:wp="http://schemas.openxmlformats.org/drawingml/2006/wordprocessingDrawing" xmlns:w10="urn:schemas-microsoft-com:office:word" xmlns:w="http://schemas.openxmlformats.org/wordprocessingml/2006/main" xmlns:w14="http://schemas.microsoft.com/office/word/2010/wordml" xmlns:w15="http://schemas.microsoft.com/office/word/2012/wordml" xmlns:w16cex="http://schemas.microsoft.com/office/word/2018/wordml/cex" xmlns:w16cid="http://schemas.microsoft.com/office/word/2016/wordml/cid" xmlns:w16="http://schemas.microsoft.com/office/word/2018/wordml" xmlns:w16du="http://schemas.microsoft.com/office/word/2023/wordml/word16du" xmlns:w16sdtdh="http://schemas.microsoft.com/office/word/2020/wordml/sdtdatahash" xmlns:w16se="http://schemas.microsoft.com/office/word/2015/wordml/symex" xmlns:wpg="http://schemas.microsoft.com/office/word/2010/wordprocessingGroup" xmlns:wpi="http://schemas.microsoft.com/office/word/2010/wordprocessingInk" xmlns:wne="http://schemas.microsoft.com/office/word/2006/wordml" xmlns:wps="http://schemas.microsoft.com/office/word/2010/wordprocessingShape" mc:Ignorable="w14 w15 w16se w16cid w16 w16cex w16sdtdh w16du wp14">
   <w:p>
     <w:pPr>
       <w:pStyle w:val="Header"/>
@@ -9449,7 +10424,7 @@
 </file>
 
 <file path=word/styles.xml><?xml version="1.0" encoding="utf-8"?>
-<w:styles xmlns:mc="http://schemas.openxmlformats.org/markup-compatibility/2006" xmlns:r="http://schemas.openxmlformats.org/officeDocument/2006/relationships" xmlns:w="http://schemas.openxmlformats.org/wordprocessingml/2006/main" xmlns:w14="http://schemas.microsoft.com/office/word/2010/wordml" xmlns:w15="http://schemas.microsoft.com/office/word/2012/wordml" xmlns:w16cex="http://schemas.microsoft.com/office/word/2018/wordml/cex" xmlns:w16cid="http://schemas.microsoft.com/office/word/2016/wordml/cid" xmlns:w16="http://schemas.microsoft.com/office/word/2018/wordml" xmlns:w16sdtdh="http://schemas.microsoft.com/office/word/2020/wordml/sdtdatahash" xmlns:w16se="http://schemas.microsoft.com/office/word/2015/wordml/symex" mc:Ignorable="w14 w15 w16se w16cid w16 w16cex w16sdtdh">
+<w:styles xmlns:mc="http://schemas.openxmlformats.org/markup-compatibility/2006" xmlns:r="http://schemas.openxmlformats.org/officeDocument/2006/relationships" xmlns:w="http://schemas.openxmlformats.org/wordprocessingml/2006/main" xmlns:w14="http://schemas.microsoft.com/office/word/2010/wordml" xmlns:w15="http://schemas.microsoft.com/office/word/2012/wordml" xmlns:w16cex="http://schemas.microsoft.com/office/word/2018/wordml/cex" xmlns:w16cid="http://schemas.microsoft.com/office/word/2016/wordml/cid" xmlns:w16="http://schemas.microsoft.com/office/word/2018/wordml" xmlns:w16du="http://schemas.microsoft.com/office/word/2023/wordml/word16du" xmlns:w16sdtdh="http://schemas.microsoft.com/office/word/2020/wordml/sdtdatahash" xmlns:w16se="http://schemas.microsoft.com/office/word/2015/wordml/symex" mc:Ignorable="w14 w15 w16se w16cid w16 w16cex w16sdtdh w16du">
   <w:docDefaults>
     <w:rPrDefault>
       <w:rPr>
@@ -9565,6 +10540,7 @@
     <w:lsdException w:name="HTML Sample" w:semiHidden="1" w:unhideWhenUsed="1"/>
     <w:lsdException w:name="HTML Typewriter" w:semiHidden="1" w:unhideWhenUsed="1"/>
     <w:lsdException w:name="HTML Variable" w:semiHidden="1" w:unhideWhenUsed="1"/>
+    <w:lsdException w:name="Normal Table" w:semiHidden="1" w:unhideWhenUsed="1"/>
     <w:lsdException w:name="annotation subject" w:semiHidden="1" w:unhideWhenUsed="1"/>
     <w:lsdException w:name="No List" w:semiHidden="1" w:unhideWhenUsed="1"/>
     <w:lsdException w:name="Outline List 1" w:semiHidden="1" w:unhideWhenUsed="1"/>
@@ -9607,8 +10583,11 @@
     <w:lsdException w:name="Table Contemporary" w:semiHidden="1" w:unhideWhenUsed="1"/>
     <w:lsdException w:name="Table Elegant" w:semiHidden="1" w:unhideWhenUsed="1"/>
     <w:lsdException w:name="Table Professional" w:semiHidden="1" w:unhideWhenUsed="1"/>
+    <w:lsdException w:name="Table Subtle 1" w:semiHidden="1" w:unhideWhenUsed="1"/>
     <w:lsdException w:name="Table Subtle 2" w:semiHidden="1" w:unhideWhenUsed="1"/>
     <w:lsdException w:name="Table Web 1" w:semiHidden="1" w:unhideWhenUsed="1"/>
+    <w:lsdException w:name="Table Web 2" w:semiHidden="1" w:unhideWhenUsed="1"/>
+    <w:lsdException w:name="Table Web 3" w:semiHidden="1" w:unhideWhenUsed="1"/>
     <w:lsdException w:name="Balloon Text" w:semiHidden="1" w:unhideWhenUsed="1"/>
     <w:lsdException w:name="Table Grid" w:uiPriority="59"/>
     <w:lsdException w:name="Table Theme" w:semiHidden="1" w:unhideWhenUsed="1"/>

</xml_diff>